<commit_message>
convert pos_pred files to txt
</commit_message>
<xml_diff>
--- a/report.docx
+++ b/report.docx
@@ -455,13 +455,7 @@
           <w:lang w:val="en-US"/>
         </w:rPr>
         <w:tab/>
-        <w:t xml:space="preserve">       </w:t>
-      </w:r>
-      <w:r>
-        <w:rPr>
-          <w:lang w:val="en-US"/>
-        </w:rPr>
-        <w:t>&lt;mask&gt;:</w:t>
+        <w:t xml:space="preserve">       &lt;mask&gt;:</w:t>
       </w:r>
     </w:p>
     <w:tbl>
@@ -965,13 +959,7 @@
         <w:rPr>
           <w:lang w:val="en-US"/>
         </w:rPr>
-        <w:t>ind</w:t>
-      </w:r>
-      <w:r>
-        <w:rPr>
-          <w:lang w:val="en-US"/>
-        </w:rPr>
-        <w:t xml:space="preserve"> two sentences that share the same word, such that the cosine similarity between the word vectors in the two sentences is </w:t>
+        <w:t xml:space="preserve">ind two sentences that share the same word, such that the cosine similarity between the word vectors in the two sentences is </w:t>
       </w:r>
       <w:r>
         <w:rPr>
@@ -1171,7 +1159,49 @@
         <w:rPr>
           <w:lang w:val="en-US"/>
         </w:rPr>
-        <w:t xml:space="preserve"> Didn't I tell you it's gonna be a rock 'n' roll weekend with lots o' fun, and we'll gather 'round the campfire, singin' our favorite songs 'til the break o' dawn?</w:t>
+        <w:t xml:space="preserve"> Didn't I tell you it's </w:t>
+      </w:r>
+      <w:proofErr w:type="spellStart"/>
+      <w:r>
+        <w:rPr>
+          <w:lang w:val="en-US"/>
+        </w:rPr>
+        <w:t>gonna</w:t>
+      </w:r>
+      <w:proofErr w:type="spellEnd"/>
+      <w:r>
+        <w:rPr>
+          <w:lang w:val="en-US"/>
+        </w:rPr>
+        <w:t xml:space="preserve"> be a rock 'n' roll weekend with lots </w:t>
+      </w:r>
+      <w:proofErr w:type="spellStart"/>
+      <w:r>
+        <w:rPr>
+          <w:lang w:val="en-US"/>
+        </w:rPr>
+        <w:t>o</w:t>
+      </w:r>
+      <w:proofErr w:type="spellEnd"/>
+      <w:r>
+        <w:rPr>
+          <w:lang w:val="en-US"/>
+        </w:rPr>
+        <w:t xml:space="preserve">' fun, and we'll gather 'round the campfire, </w:t>
+      </w:r>
+      <w:proofErr w:type="spellStart"/>
+      <w:r>
+        <w:rPr>
+          <w:lang w:val="en-US"/>
+        </w:rPr>
+        <w:t>singin</w:t>
+      </w:r>
+      <w:proofErr w:type="spellEnd"/>
+      <w:r>
+        <w:rPr>
+          <w:lang w:val="en-US"/>
+        </w:rPr>
+        <w:t>' our favorite songs 'til the break o' dawn?</w:t>
       </w:r>
       <w:r>
         <w:rPr>
@@ -1216,7 +1246,21 @@
         <w:rPr>
           <w:lang w:val="en-US"/>
         </w:rPr>
-        <w:t xml:space="preserve"> ['&lt;s&gt;', 'Did', 'n', "'t", ' I', ' tell', ' you', ' it', "'s", ' gonna', ' be', ' a', ' rock', " '", 'n', "'", ' roll', ' weekend', ' with', ' lots', ' o', "'", ' fun', ',', ' and', ' we', "'ll", ' gather', " '", 'round', ' the', ' camp', 'fire', ',', ' sing', 'in', "'", ' our', ' favorite', ' songs', " '", 'til', ' the', ' break', ' o', "'", ' dawn', '?', '&lt;/s&gt;']</w:t>
+        <w:t xml:space="preserve"> ['&lt;s&gt;', 'Did', 'n', "'t", ' I', ' tell', ' you', ' it', "'s", ' </w:t>
+      </w:r>
+      <w:proofErr w:type="spellStart"/>
+      <w:r>
+        <w:rPr>
+          <w:lang w:val="en-US"/>
+        </w:rPr>
+        <w:t>gonna</w:t>
+      </w:r>
+      <w:proofErr w:type="spellEnd"/>
+      <w:r>
+        <w:rPr>
+          <w:lang w:val="en-US"/>
+        </w:rPr>
+        <w:t>', ' be', ' a', ' rock', " '", 'n', "'", ' roll', ' weekend', ' with', ' lots', ' o', "'", ' fun', ',', ' and', ' we', "'ll", ' gather', " '", 'round', ' the', ' camp', 'fire', ',', ' sing', 'in', "'", ' our', ' favorite', ' songs', " '", 'til', ' the', ' break', ' o', "'", ' dawn', '?', '&lt;/s&gt;']</w:t>
       </w:r>
       <w:r>
         <w:rPr>
@@ -1372,6 +1416,239 @@
           <w:lang w:val="en-US"/>
         </w:rPr>
         <w:t>.</w:t>
+      </w:r>
+      <w:r>
+        <w:rPr>
+          <w:rFonts w:ascii="Arial" w:hAnsi="Arial" w:cs="Arial"/>
+          <w:color w:val="000000"/>
+          <w:sz w:val="22"/>
+          <w:szCs w:val="22"/>
+          <w:rtl/>
+          <w:lang w:val="en-US"/>
+        </w:rPr>
+        <w:br/>
+      </w:r>
+      <w:r>
+        <w:rPr>
+          <w:rFonts w:ascii="Arial" w:hAnsi="Arial" w:cs="Arial"/>
+          <w:color w:val="000000"/>
+          <w:sz w:val="22"/>
+          <w:szCs w:val="22"/>
+          <w:lang w:val="en-US"/>
+        </w:rPr>
+        <w:t xml:space="preserve">The </w:t>
+      </w:r>
+      <w:r>
+        <w:rPr>
+          <w:rFonts w:ascii="Arial" w:hAnsi="Arial" w:cs="Arial"/>
+          <w:color w:val="000000"/>
+          <w:sz w:val="22"/>
+          <w:szCs w:val="22"/>
+          <w:lang w:val="en-US"/>
+        </w:rPr>
+        <w:t xml:space="preserve">general </w:t>
+      </w:r>
+      <w:r>
+        <w:rPr>
+          <w:rFonts w:ascii="Arial" w:hAnsi="Arial" w:cs="Arial"/>
+          <w:color w:val="000000"/>
+          <w:sz w:val="22"/>
+          <w:szCs w:val="22"/>
+          <w:lang w:val="en-US"/>
+        </w:rPr>
+        <w:t>approach we chose to deal with the problem</w:t>
+      </w:r>
+      <w:r>
+        <w:rPr>
+          <w:rFonts w:ascii="Arial" w:hAnsi="Arial" w:cs="Arial"/>
+          <w:color w:val="000000"/>
+          <w:sz w:val="22"/>
+          <w:szCs w:val="22"/>
+          <w:lang w:val="en-US"/>
+        </w:rPr>
+        <w:t xml:space="preserve"> is to maintain a</w:t>
+      </w:r>
+      <w:r>
+        <w:rPr>
+          <w:rFonts w:ascii="Arial" w:hAnsi="Arial" w:cs="Arial"/>
+          <w:color w:val="000000"/>
+          <w:sz w:val="22"/>
+          <w:szCs w:val="22"/>
+          <w:lang w:val="en-US"/>
+        </w:rPr>
+        <w:t xml:space="preserve"> dictionary whose</w:t>
+      </w:r>
+      <w:r>
+        <w:rPr>
+          <w:rFonts w:ascii="Arial" w:hAnsi="Arial" w:cs="Arial"/>
+          <w:color w:val="000000"/>
+          <w:sz w:val="22"/>
+          <w:szCs w:val="22"/>
+          <w:lang w:val="en-US"/>
+        </w:rPr>
+        <w:t xml:space="preserve"> keys ar</w:t>
+      </w:r>
+      <w:r>
+        <w:rPr>
+          <w:rFonts w:ascii="Arial" w:hAnsi="Arial" w:cs="Arial"/>
+          <w:color w:val="000000"/>
+          <w:sz w:val="22"/>
+          <w:szCs w:val="22"/>
+          <w:lang w:val="en-US"/>
+        </w:rPr>
+        <w:t xml:space="preserve">e </w:t>
+      </w:r>
+      <w:r>
+        <w:rPr>
+          <w:rFonts w:ascii="Arial" w:hAnsi="Arial" w:cs="Arial"/>
+          <w:color w:val="000000"/>
+          <w:sz w:val="22"/>
+          <w:szCs w:val="22"/>
+          <w:lang w:val="en-US"/>
+        </w:rPr>
+        <w:t>’context’ (</w:t>
+      </w:r>
+      <w:r>
+        <w:rPr>
+          <w:rFonts w:ascii="Arial" w:hAnsi="Arial" w:cs="Arial"/>
+          <w:color w:val="000000"/>
+          <w:sz w:val="22"/>
+          <w:szCs w:val="22"/>
+          <w:lang w:val="en-US"/>
+        </w:rPr>
+        <w:t>words, bigrams, previous pos and so on)</w:t>
+      </w:r>
+      <w:r>
+        <w:rPr>
+          <w:rFonts w:ascii="Arial" w:hAnsi="Arial" w:cs="Arial"/>
+          <w:color w:val="000000"/>
+          <w:sz w:val="22"/>
+          <w:szCs w:val="22"/>
+          <w:lang w:val="en-US"/>
+        </w:rPr>
+        <w:t xml:space="preserve"> and their values are their POS distribution</w:t>
+      </w:r>
+      <w:r>
+        <w:rPr>
+          <w:rFonts w:ascii="Arial" w:hAnsi="Arial" w:cs="Arial"/>
+          <w:color w:val="000000"/>
+          <w:sz w:val="22"/>
+          <w:szCs w:val="22"/>
+          <w:lang w:val="en-US"/>
+        </w:rPr>
+        <w:t xml:space="preserve"> in this data.</w:t>
+      </w:r>
+      <w:r>
+        <w:rPr>
+          <w:rFonts w:ascii="Arial" w:hAnsi="Arial" w:cs="Arial"/>
+          <w:color w:val="000000"/>
+          <w:sz w:val="22"/>
+          <w:szCs w:val="22"/>
+          <w:lang w:val="en-US"/>
+        </w:rPr>
+        <w:t xml:space="preserve"> In </w:t>
+      </w:r>
+      <w:r>
+        <w:rPr>
+          <w:rFonts w:ascii="Arial" w:hAnsi="Arial" w:cs="Arial"/>
+          <w:color w:val="000000"/>
+          <w:sz w:val="22"/>
+          <w:szCs w:val="22"/>
+          <w:lang w:val="en-US"/>
+        </w:rPr>
+        <w:t>inference we</w:t>
+      </w:r>
+      <w:r>
+        <w:rPr>
+          <w:rFonts w:ascii="Arial" w:hAnsi="Arial" w:cs="Arial"/>
+          <w:color w:val="000000"/>
+          <w:sz w:val="22"/>
+          <w:szCs w:val="22"/>
+          <w:lang w:val="en-US"/>
+        </w:rPr>
+        <w:t xml:space="preserve"> </w:t>
+      </w:r>
+      <w:r>
+        <w:rPr>
+          <w:rFonts w:ascii="Arial" w:hAnsi="Arial" w:cs="Arial"/>
+          <w:color w:val="000000"/>
+          <w:sz w:val="22"/>
+          <w:szCs w:val="22"/>
+          <w:lang w:val="en-US"/>
+        </w:rPr>
+        <w:t>tagged each word based on this dictionary.</w:t>
+      </w:r>
+    </w:p>
+    <w:p>
+      <w:pPr>
+        <w:rPr>
+          <w:rFonts w:ascii="Arial" w:hAnsi="Arial" w:cs="Arial"/>
+          <w:color w:val="000000"/>
+          <w:sz w:val="22"/>
+          <w:szCs w:val="22"/>
+          <w:lang w:val="en-US"/>
+        </w:rPr>
+      </w:pPr>
+      <w:r>
+        <w:rPr>
+          <w:rFonts w:ascii="Arial" w:hAnsi="Arial" w:cs="Arial"/>
+          <w:color w:val="000000"/>
+          <w:sz w:val="22"/>
+          <w:szCs w:val="22"/>
+          <w:lang w:val="en-US"/>
+        </w:rPr>
+        <w:t>different method</w:t>
+      </w:r>
+      <w:r>
+        <w:rPr>
+          <w:rFonts w:ascii="Arial" w:hAnsi="Arial" w:cs="Arial"/>
+          <w:color w:val="000000"/>
+          <w:sz w:val="22"/>
+          <w:szCs w:val="22"/>
+          <w:lang w:val="en-US"/>
+        </w:rPr>
+        <w:t>s</w:t>
+      </w:r>
+      <w:r>
+        <w:rPr>
+          <w:rFonts w:ascii="Arial" w:hAnsi="Arial" w:cs="Arial"/>
+          <w:color w:val="000000"/>
+          <w:sz w:val="22"/>
+          <w:szCs w:val="22"/>
+          <w:lang w:val="en-US"/>
+        </w:rPr>
+        <w:t xml:space="preserve"> to predict the right pos from this dictionary as we will detailed below.</w:t>
+      </w:r>
+      <w:r>
+        <w:rPr>
+          <w:rFonts w:ascii="Arial" w:hAnsi="Arial" w:cs="Arial"/>
+          <w:color w:val="000000"/>
+          <w:sz w:val="22"/>
+          <w:szCs w:val="22"/>
+          <w:lang w:val="en-US"/>
+        </w:rPr>
+        <w:t xml:space="preserve"> </w:t>
+      </w:r>
+    </w:p>
+    <w:p>
+      <w:pPr>
+        <w:rPr>
+          <w:rFonts w:ascii="Arial" w:hAnsi="Arial" w:cs="Arial"/>
+          <w:color w:val="000000"/>
+          <w:sz w:val="22"/>
+          <w:szCs w:val="22"/>
+          <w:lang w:val="en-US"/>
+        </w:rPr>
+      </w:pPr>
+      <w:r>
+        <w:rPr>
+          <w:rFonts w:ascii="Arial" w:hAnsi="Arial" w:cs="Arial"/>
+          <w:color w:val="000000"/>
+          <w:sz w:val="22"/>
+          <w:szCs w:val="22"/>
+          <w:lang w:val="en-US"/>
+        </w:rPr>
+        <w:t>In inference time we tackled different methods to predict the right pos from this dictionary as we will detailed below.</w:t>
       </w:r>
     </w:p>
     <w:p>
@@ -1513,7 +1790,15 @@
         <w:t>we</w:t>
       </w:r>
       <w:r>
-        <w:t xml:space="preserve"> are allowed to use the output of roberta-base</w:t>
+        <w:t xml:space="preserve"> are allowed to use the output of </w:t>
+      </w:r>
+      <w:proofErr w:type="spellStart"/>
+      <w:r>
+        <w:t>roberta</w:t>
+      </w:r>
+      <w:proofErr w:type="spellEnd"/>
+      <w:r>
+        <w:t>-base</w:t>
       </w:r>
       <w:r>
         <w:rPr>

</xml_diff>

<commit_message>
the end is near
</commit_message>
<xml_diff>
--- a/report.docx
+++ b/report.docx
@@ -259,7 +259,21 @@
         <w:rPr>
           <w:lang w:val="en-US"/>
         </w:rPr>
-        <w:t>[ 2.9096e-01,  9.2609e-02,  1.4434e-01, -1.8008e-01,  5.1247e-01,</w:t>
+        <w:t>[ 2.9096e-</w:t>
+      </w:r>
+      <w:proofErr w:type="gramStart"/>
+      <w:r>
+        <w:rPr>
+          <w:lang w:val="en-US"/>
+        </w:rPr>
+        <w:t>01,  9.2609e</w:t>
+      </w:r>
+      <w:proofErr w:type="gramEnd"/>
+      <w:r>
+        <w:rPr>
+          <w:lang w:val="en-US"/>
+        </w:rPr>
+        <w:t>-02,  1.4434e-01, -1.8008e-01,  5.1247e-01,</w:t>
       </w:r>
     </w:p>
     <w:p>
@@ -289,7 +303,21 @@
         <w:rPr>
           <w:lang w:val="en-US"/>
         </w:rPr>
-        <w:t xml:space="preserve">         1.3153e-01, -8.0886e-02,  3.9851e-02]</w:t>
+        <w:t xml:space="preserve">         1.3153e-01, -8.0886e-</w:t>
+      </w:r>
+      <w:proofErr w:type="gramStart"/>
+      <w:r>
+        <w:rPr>
+          <w:lang w:val="en-US"/>
+        </w:rPr>
+        <w:t>02,  3.9851e</w:t>
+      </w:r>
+      <w:proofErr w:type="gramEnd"/>
+      <w:r>
+        <w:rPr>
+          <w:lang w:val="en-US"/>
+        </w:rPr>
+        <w:t>-02]</w:t>
       </w:r>
     </w:p>
     <w:p>
@@ -319,7 +347,21 @@
         <w:rPr>
           <w:lang w:val="en-US"/>
         </w:rPr>
-        <w:t>[ 3.4503e-01, -1.1836e-01, -1.9594e-02, -8.2120e-02,  7.9033e-01,</w:t>
+        <w:t>[ 3.4503e-01, -1.1836e-01, -1.9594e-02, -8.2120e-</w:t>
+      </w:r>
+      <w:proofErr w:type="gramStart"/>
+      <w:r>
+        <w:rPr>
+          <w:lang w:val="en-US"/>
+        </w:rPr>
+        <w:t>02,  7.9033e</w:t>
+      </w:r>
+      <w:proofErr w:type="gramEnd"/>
+      <w:r>
+        <w:rPr>
+          <w:lang w:val="en-US"/>
+        </w:rPr>
+        <w:t>-01,</w:t>
       </w:r>
     </w:p>
     <w:p>
@@ -349,7 +391,21 @@
         <w:rPr>
           <w:lang w:val="en-US"/>
         </w:rPr>
-        <w:t xml:space="preserve">         2.3184e-01, -3.3112e-02,  2.8167e-02]</w:t>
+        <w:t xml:space="preserve">         2.3184e-01, -3.3112e-</w:t>
+      </w:r>
+      <w:proofErr w:type="gramStart"/>
+      <w:r>
+        <w:rPr>
+          <w:lang w:val="en-US"/>
+        </w:rPr>
+        <w:t>02,  2.8167e</w:t>
+      </w:r>
+      <w:proofErr w:type="gramEnd"/>
+      <w:r>
+        <w:rPr>
+          <w:lang w:val="en-US"/>
+        </w:rPr>
+        <w:t>-02]</w:t>
       </w:r>
     </w:p>
     <w:p>
@@ -599,7 +655,19 @@
               <w:rPr>
                 <w:lang w:val="en-US"/>
               </w:rPr>
-              <w:t>2.9938e-05</w:t>
+              <w:t>2.993</w:t>
+            </w:r>
+            <w:r>
+              <w:rPr>
+                <w:lang w:val="en-US"/>
+              </w:rPr>
+              <w:t>7</w:t>
+            </w:r>
+            <w:r>
+              <w:rPr>
+                <w:lang w:val="en-US"/>
+              </w:rPr>
+              <w:t>e-05</w:t>
             </w:r>
           </w:p>
         </w:tc>
@@ -650,7 +718,19 @@
               <w:rPr>
                 <w:lang w:val="en-US"/>
               </w:rPr>
-              <w:t>8.6892e-06</w:t>
+              <w:t>8.689</w:t>
+            </w:r>
+            <w:r>
+              <w:rPr>
+                <w:lang w:val="en-US"/>
+              </w:rPr>
+              <w:t>0</w:t>
+            </w:r>
+            <w:r>
+              <w:rPr>
+                <w:lang w:val="en-US"/>
+              </w:rPr>
+              <w:t>e-06</w:t>
             </w:r>
           </w:p>
         </w:tc>
@@ -695,7 +775,19 @@
               <w:rPr>
                 <w:lang w:val="en-US"/>
               </w:rPr>
-              <w:t>8.5510e-06</w:t>
+              <w:t>8.55</w:t>
+            </w:r>
+            <w:r>
+              <w:rPr>
+                <w:lang w:val="en-US"/>
+              </w:rPr>
+              <w:t>08</w:t>
+            </w:r>
+            <w:r>
+              <w:rPr>
+                <w:lang w:val="en-US"/>
+              </w:rPr>
+              <w:t>e-06</w:t>
             </w:r>
           </w:p>
         </w:tc>
@@ -752,7 +844,13 @@
               <w:rPr>
                 <w:lang w:val="en-US"/>
               </w:rPr>
-              <w:t>0.6065</w:t>
+              <w:t>0.</w:t>
+            </w:r>
+            <w:r>
+              <w:rPr>
+                <w:lang w:val="en-US"/>
+              </w:rPr>
+              <w:t>3084</w:t>
             </w:r>
           </w:p>
         </w:tc>
@@ -797,7 +895,13 @@
               <w:rPr>
                 <w:lang w:val="en-US"/>
               </w:rPr>
-              <w:t>0.1276</w:t>
+              <w:t>0.</w:t>
+            </w:r>
+            <w:r>
+              <w:rPr>
+                <w:lang w:val="en-US"/>
+              </w:rPr>
+              <w:t>0649</w:t>
             </w:r>
           </w:p>
         </w:tc>
@@ -842,7 +946,13 @@
               <w:rPr>
                 <w:lang w:val="en-US"/>
               </w:rPr>
-              <w:t>0.1142</w:t>
+              <w:t>0.</w:t>
+            </w:r>
+            <w:r>
+              <w:rPr>
+                <w:lang w:val="en-US"/>
+              </w:rPr>
+              <w:t>0581</w:t>
             </w:r>
           </w:p>
         </w:tc>
@@ -887,7 +997,13 @@
               <w:rPr>
                 <w:lang w:val="en-US"/>
               </w:rPr>
-              <w:t>0.0881</w:t>
+              <w:t>0.</w:t>
+            </w:r>
+            <w:r>
+              <w:rPr>
+                <w:lang w:val="en-US"/>
+              </w:rPr>
+              <w:t>0448</w:t>
             </w:r>
           </w:p>
         </w:tc>
@@ -932,7 +1048,13 @@
               <w:rPr>
                 <w:lang w:val="en-US"/>
               </w:rPr>
-              <w:t>0.0636</w:t>
+              <w:t>0.</w:t>
+            </w:r>
+            <w:r>
+              <w:rPr>
+                <w:lang w:val="en-US"/>
+              </w:rPr>
+              <w:t>0324</w:t>
             </w:r>
           </w:p>
         </w:tc>
@@ -1020,12 +1142,14 @@
         <w:tab/>
         <w:t xml:space="preserve">similarity: </w:t>
       </w:r>
+      <w:proofErr w:type="gramStart"/>
       <w:r>
         <w:rPr>
           <w:lang w:val="en-US"/>
         </w:rPr>
         <w:t>0.9897</w:t>
       </w:r>
+      <w:proofErr w:type="gramEnd"/>
     </w:p>
     <w:p>
       <w:pPr>
@@ -1104,12 +1228,14 @@
         <w:br/>
         <w:t xml:space="preserve">similarity: </w:t>
       </w:r>
+      <w:proofErr w:type="gramStart"/>
       <w:r>
         <w:rPr>
           <w:lang w:val="en-US"/>
         </w:rPr>
         <w:t>0.8418</w:t>
       </w:r>
+      <w:proofErr w:type="gramEnd"/>
     </w:p>
     <w:p>
       <w:pPr>
@@ -1173,7 +1299,21 @@
         <w:rPr>
           <w:lang w:val="en-US"/>
         </w:rPr>
-        <w:t xml:space="preserve"> be a rock 'n' roll weekend with lots </w:t>
+        <w:t xml:space="preserve"> be a rock 'n' roll weekend with </w:t>
+      </w:r>
+      <w:proofErr w:type="gramStart"/>
+      <w:r>
+        <w:rPr>
+          <w:lang w:val="en-US"/>
+        </w:rPr>
+        <w:t>lots</w:t>
+      </w:r>
+      <w:proofErr w:type="gramEnd"/>
+      <w:r>
+        <w:rPr>
+          <w:lang w:val="en-US"/>
+        </w:rPr>
+        <w:t xml:space="preserve"> </w:t>
       </w:r>
       <w:proofErr w:type="spellStart"/>
       <w:r>
@@ -1749,8 +1889,13 @@
         </w:numPr>
       </w:pPr>
       <w:r>
-        <w:t>No word vectors</w:t>
-      </w:r>
+        <w:t xml:space="preserve">No word </w:t>
+      </w:r>
+      <w:proofErr w:type="gramStart"/>
+      <w:r>
+        <w:t>vectors</w:t>
+      </w:r>
+      <w:proofErr w:type="gramEnd"/>
     </w:p>
     <w:p>
       <w:pPr>
@@ -3016,7 +3161,21 @@
         <w:rPr>
           <w:lang w:val="en-US"/>
         </w:rPr>
-        <w:t>We experimented with different top-K neighbors and chose based on the mode of the neighbors predictions. We explored k from 1 to 9</w:t>
+        <w:t xml:space="preserve">We experimented with different top-K neighbors and chose based on the mode of the </w:t>
+      </w:r>
+      <w:proofErr w:type="gramStart"/>
+      <w:r>
+        <w:rPr>
+          <w:lang w:val="en-US"/>
+        </w:rPr>
+        <w:t>neighbors</w:t>
+      </w:r>
+      <w:proofErr w:type="gramEnd"/>
+      <w:r>
+        <w:rPr>
+          <w:lang w:val="en-US"/>
+        </w:rPr>
+        <w:t xml:space="preserve"> predictions. We explored k from 1 to 9</w:t>
       </w:r>
       <w:r>
         <w:rPr>
@@ -4010,7 +4169,21 @@
         <w:rPr>
           <w:lang w:val="en-US"/>
         </w:rPr>
-        <w:t xml:space="preserve"> architecture as above and explore k from 1 to 9.</w:t>
+        <w:t xml:space="preserve"> architecture as above and </w:t>
+      </w:r>
+      <w:proofErr w:type="gramStart"/>
+      <w:r>
+        <w:rPr>
+          <w:lang w:val="en-US"/>
+        </w:rPr>
+        <w:t>explore</w:t>
+      </w:r>
+      <w:proofErr w:type="gramEnd"/>
+      <w:r>
+        <w:rPr>
+          <w:lang w:val="en-US"/>
+        </w:rPr>
+        <w:t xml:space="preserve"> k from 1 to 9.</w:t>
       </w:r>
     </w:p>
     <w:tbl>
@@ -4545,7 +4718,21 @@
         <w:rPr>
           <w:lang w:val="en-US"/>
         </w:rPr>
-        <w:t xml:space="preserve"> a word counter of the NER tag distribution and t</w:t>
+        <w:t xml:space="preserve"> a word counter </w:t>
+      </w:r>
+      <w:proofErr w:type="gramStart"/>
+      <w:r>
+        <w:rPr>
+          <w:lang w:val="en-US"/>
+        </w:rPr>
+        <w:t>of</w:t>
+      </w:r>
+      <w:proofErr w:type="gramEnd"/>
+      <w:r>
+        <w:rPr>
+          <w:lang w:val="en-US"/>
+        </w:rPr>
+        <w:t xml:space="preserve"> the NER tag distribution and t</w:t>
       </w:r>
       <w:r>
         <w:rPr>
@@ -4600,13 +4787,7 @@
         <w:rPr>
           <w:lang w:val="en-US"/>
         </w:rPr>
-        <w:t xml:space="preserve">Overall Accuracy (including ‘O’): </w:t>
-      </w:r>
-      <w:r>
-        <w:rPr>
-          <w:lang w:val="en-US"/>
-        </w:rPr>
-        <w:t>93.88%</w:t>
+        <w:t>Overall Accuracy (including ‘O’): 93.88%</w:t>
       </w:r>
     </w:p>
     <w:tbl>
@@ -4631,7 +4812,6 @@
             <w:pPr>
               <w:jc w:val="center"/>
               <w:rPr>
-                <w:rFonts w:hint="cs"/>
                 <w:sz w:val="20"/>
                 <w:szCs w:val="20"/>
                 <w:lang w:val="en-US"/>
@@ -4648,7 +4828,6 @@
             <w:pPr>
               <w:jc w:val="center"/>
               <w:rPr>
-                <w:rFonts w:hint="cs"/>
                 <w:sz w:val="20"/>
                 <w:szCs w:val="20"/>
                 <w:lang w:val="en-US"/>
@@ -4671,7 +4850,6 @@
             <w:pPr>
               <w:jc w:val="center"/>
               <w:rPr>
-                <w:rFonts w:hint="cs"/>
                 <w:sz w:val="20"/>
                 <w:szCs w:val="20"/>
                 <w:lang w:val="en-US"/>
@@ -4700,7 +4878,6 @@
             <w:pPr>
               <w:jc w:val="center"/>
               <w:rPr>
-                <w:rFonts w:hint="cs"/>
                 <w:sz w:val="20"/>
                 <w:szCs w:val="20"/>
                 <w:lang w:val="en-US"/>
@@ -4724,7 +4901,6 @@
           <w:p>
             <w:pPr>
               <w:rPr>
-                <w:rFonts w:hint="cs"/>
                 <w:b/>
                 <w:bCs/>
                 <w:sz w:val="20"/>
@@ -4751,7 +4927,6 @@
             <w:pPr>
               <w:jc w:val="center"/>
               <w:rPr>
-                <w:rFonts w:hint="cs"/>
                 <w:b/>
                 <w:bCs/>
                 <w:sz w:val="20"/>
@@ -4780,7 +4955,6 @@
             <w:pPr>
               <w:jc w:val="center"/>
               <w:rPr>
-                <w:rFonts w:hint="cs"/>
                 <w:b/>
                 <w:bCs/>
                 <w:sz w:val="20"/>
@@ -4809,7 +4983,6 @@
             <w:pPr>
               <w:jc w:val="center"/>
               <w:rPr>
-                <w:rFonts w:hint="cs"/>
                 <w:b/>
                 <w:bCs/>
                 <w:sz w:val="20"/>
@@ -4840,7 +5013,6 @@
             <w:pPr>
               <w:jc w:val="center"/>
               <w:rPr>
-                <w:rFonts w:hint="cs"/>
                 <w:sz w:val="20"/>
                 <w:szCs w:val="20"/>
                 <w:lang w:val="en-US"/>
@@ -4863,7 +5035,6 @@
             <w:pPr>
               <w:jc w:val="center"/>
               <w:rPr>
-                <w:rFonts w:hint="cs"/>
                 <w:sz w:val="20"/>
                 <w:szCs w:val="20"/>
                 <w:lang w:val="en-US"/>
@@ -4889,7 +5060,6 @@
             <w:pPr>
               <w:jc w:val="center"/>
               <w:rPr>
-                <w:rFonts w:hint="cs"/>
                 <w:sz w:val="20"/>
                 <w:szCs w:val="20"/>
                 <w:lang w:val="en-US"/>
@@ -4915,7 +5085,6 @@
             <w:pPr>
               <w:jc w:val="center"/>
               <w:rPr>
-                <w:rFonts w:hint="cs"/>
                 <w:sz w:val="20"/>
                 <w:szCs w:val="20"/>
                 <w:lang w:val="en-US"/>
@@ -4943,7 +5112,6 @@
             <w:pPr>
               <w:jc w:val="center"/>
               <w:rPr>
-                <w:rFonts w:hint="cs"/>
                 <w:sz w:val="20"/>
                 <w:szCs w:val="20"/>
                 <w:lang w:val="en-US"/>
@@ -4966,7 +5134,6 @@
             <w:pPr>
               <w:jc w:val="center"/>
               <w:rPr>
-                <w:rFonts w:hint="cs"/>
                 <w:sz w:val="20"/>
                 <w:szCs w:val="20"/>
                 <w:lang w:val="en-US"/>
@@ -4992,7 +5159,6 @@
             <w:pPr>
               <w:jc w:val="center"/>
               <w:rPr>
-                <w:rFonts w:hint="cs"/>
                 <w:sz w:val="20"/>
                 <w:szCs w:val="20"/>
                 <w:lang w:val="en-US"/>
@@ -5018,7 +5184,6 @@
             <w:pPr>
               <w:jc w:val="center"/>
               <w:rPr>
-                <w:rFonts w:hint="cs"/>
                 <w:sz w:val="20"/>
                 <w:szCs w:val="20"/>
                 <w:lang w:val="en-US"/>
@@ -5046,7 +5211,6 @@
             <w:pPr>
               <w:jc w:val="center"/>
               <w:rPr>
-                <w:rFonts w:hint="cs"/>
                 <w:sz w:val="20"/>
                 <w:szCs w:val="20"/>
                 <w:lang w:val="en-US"/>
@@ -5069,7 +5233,6 @@
             <w:pPr>
               <w:jc w:val="center"/>
               <w:rPr>
-                <w:rFonts w:hint="cs"/>
                 <w:sz w:val="20"/>
                 <w:szCs w:val="20"/>
                 <w:lang w:val="en-US"/>
@@ -5095,7 +5258,6 @@
             <w:pPr>
               <w:jc w:val="center"/>
               <w:rPr>
-                <w:rFonts w:hint="cs"/>
                 <w:sz w:val="20"/>
                 <w:szCs w:val="20"/>
                 <w:lang w:val="en-US"/>
@@ -5121,7 +5283,6 @@
             <w:pPr>
               <w:jc w:val="center"/>
               <w:rPr>
-                <w:rFonts w:hint="cs"/>
                 <w:sz w:val="20"/>
                 <w:szCs w:val="20"/>
                 <w:lang w:val="en-US"/>
@@ -5149,7 +5310,6 @@
             <w:pPr>
               <w:jc w:val="center"/>
               <w:rPr>
-                <w:rFonts w:hint="cs"/>
                 <w:sz w:val="20"/>
                 <w:szCs w:val="20"/>
                 <w:lang w:val="en-US"/>
@@ -5172,7 +5332,6 @@
             <w:pPr>
               <w:jc w:val="center"/>
               <w:rPr>
-                <w:rFonts w:hint="cs"/>
                 <w:sz w:val="20"/>
                 <w:szCs w:val="20"/>
                 <w:lang w:val="en-US"/>
@@ -5198,7 +5357,6 @@
             <w:pPr>
               <w:jc w:val="center"/>
               <w:rPr>
-                <w:rFonts w:hint="cs"/>
                 <w:sz w:val="20"/>
                 <w:szCs w:val="20"/>
                 <w:lang w:val="en-US"/>
@@ -5224,7 +5382,6 @@
             <w:pPr>
               <w:jc w:val="center"/>
               <w:rPr>
-                <w:rFonts w:hint="cs"/>
                 <w:sz w:val="20"/>
                 <w:szCs w:val="20"/>
                 <w:lang w:val="en-US"/>
@@ -5257,13 +5414,30 @@
           <w:szCs w:val="20"/>
           <w:lang w:val="en-US"/>
         </w:rPr>
-        <w:t>*excluding ‘O’</w:t>
+        <w:t>*excluding ‘</w:t>
+      </w:r>
+      <w:proofErr w:type="gramStart"/>
+      <w:r>
+        <w:rPr>
+          <w:sz w:val="20"/>
+          <w:szCs w:val="20"/>
+          <w:lang w:val="en-US"/>
+        </w:rPr>
+        <w:t>O</w:t>
+      </w:r>
+      <w:proofErr w:type="gramEnd"/>
+      <w:r>
+        <w:rPr>
+          <w:sz w:val="20"/>
+          <w:szCs w:val="20"/>
+          <w:lang w:val="en-US"/>
+        </w:rPr>
+        <w:t>’</w:t>
       </w:r>
     </w:p>
     <w:p>
       <w:pPr>
         <w:rPr>
-          <w:rFonts w:hint="cs"/>
           <w:rtl/>
           <w:lang w:val="en-US"/>
         </w:rPr>
@@ -5392,7 +5566,21 @@
         <w:rPr>
           <w:lang w:val="en-US"/>
         </w:rPr>
-        <w:t xml:space="preserve"> make sense because we </w:t>
+        <w:t xml:space="preserve"> </w:t>
+      </w:r>
+      <w:proofErr w:type="gramStart"/>
+      <w:r>
+        <w:rPr>
+          <w:lang w:val="en-US"/>
+        </w:rPr>
+        <w:t>make</w:t>
+      </w:r>
+      <w:proofErr w:type="gramEnd"/>
+      <w:r>
+        <w:rPr>
+          <w:lang w:val="en-US"/>
+        </w:rPr>
+        <w:t xml:space="preserve"> sense because we </w:t>
       </w:r>
       <w:r>
         <w:rPr>
@@ -5435,19 +5623,7 @@
         <w:rPr>
           <w:lang w:val="en-US"/>
         </w:rPr>
-        <w:t>Overall Accuracy (including ‘O’): 93.</w:t>
-      </w:r>
-      <w:r>
-        <w:rPr>
-          <w:lang w:val="en-US"/>
-        </w:rPr>
-        <w:t>94</w:t>
-      </w:r>
-      <w:r>
-        <w:rPr>
-          <w:lang w:val="en-US"/>
-        </w:rPr>
-        <w:t>%</w:t>
+        <w:t>Overall Accuracy (including ‘O’): 93.94%</w:t>
       </w:r>
     </w:p>
     <w:tbl>
@@ -5472,7 +5648,6 @@
             <w:pPr>
               <w:jc w:val="center"/>
               <w:rPr>
-                <w:rFonts w:hint="cs"/>
                 <w:sz w:val="20"/>
                 <w:szCs w:val="20"/>
                 <w:lang w:val="en-US"/>
@@ -5489,7 +5664,6 @@
             <w:pPr>
               <w:jc w:val="center"/>
               <w:rPr>
-                <w:rFonts w:hint="cs"/>
                 <w:sz w:val="20"/>
                 <w:szCs w:val="20"/>
                 <w:lang w:val="en-US"/>
@@ -5512,7 +5686,6 @@
             <w:pPr>
               <w:jc w:val="center"/>
               <w:rPr>
-                <w:rFonts w:hint="cs"/>
                 <w:sz w:val="20"/>
                 <w:szCs w:val="20"/>
                 <w:lang w:val="en-US"/>
@@ -5535,7 +5708,6 @@
             <w:pPr>
               <w:jc w:val="center"/>
               <w:rPr>
-                <w:rFonts w:hint="cs"/>
                 <w:sz w:val="20"/>
                 <w:szCs w:val="20"/>
                 <w:lang w:val="en-US"/>
@@ -5559,7 +5731,6 @@
           <w:p>
             <w:pPr>
               <w:rPr>
-                <w:rFonts w:hint="cs"/>
                 <w:b/>
                 <w:bCs/>
                 <w:sz w:val="20"/>
@@ -5586,7 +5757,6 @@
             <w:pPr>
               <w:jc w:val="center"/>
               <w:rPr>
-                <w:rFonts w:hint="cs"/>
                 <w:b/>
                 <w:bCs/>
                 <w:sz w:val="20"/>
@@ -5616,7 +5786,6 @@
             <w:pPr>
               <w:jc w:val="center"/>
               <w:rPr>
-                <w:rFonts w:hint="cs"/>
                 <w:b/>
                 <w:bCs/>
                 <w:sz w:val="20"/>
@@ -5646,7 +5815,6 @@
             <w:pPr>
               <w:jc w:val="center"/>
               <w:rPr>
-                <w:rFonts w:hint="cs"/>
                 <w:b/>
                 <w:bCs/>
                 <w:sz w:val="20"/>
@@ -5678,7 +5846,6 @@
             <w:pPr>
               <w:jc w:val="center"/>
               <w:rPr>
-                <w:rFonts w:hint="cs"/>
                 <w:sz w:val="20"/>
                 <w:szCs w:val="20"/>
                 <w:lang w:val="en-US"/>
@@ -5701,7 +5868,6 @@
             <w:pPr>
               <w:jc w:val="center"/>
               <w:rPr>
-                <w:rFonts w:hint="cs"/>
                 <w:sz w:val="20"/>
                 <w:szCs w:val="20"/>
                 <w:lang w:val="en-US"/>
@@ -5727,7 +5893,6 @@
             <w:pPr>
               <w:jc w:val="center"/>
               <w:rPr>
-                <w:rFonts w:hint="cs"/>
                 <w:sz w:val="20"/>
                 <w:szCs w:val="20"/>
                 <w:lang w:val="en-US"/>
@@ -5753,7 +5918,6 @@
             <w:pPr>
               <w:jc w:val="center"/>
               <w:rPr>
-                <w:rFonts w:hint="cs"/>
                 <w:sz w:val="20"/>
                 <w:szCs w:val="20"/>
                 <w:lang w:val="en-US"/>
@@ -5781,7 +5945,6 @@
             <w:pPr>
               <w:jc w:val="center"/>
               <w:rPr>
-                <w:rFonts w:hint="cs"/>
                 <w:sz w:val="20"/>
                 <w:szCs w:val="20"/>
                 <w:lang w:val="en-US"/>
@@ -5804,7 +5967,6 @@
             <w:pPr>
               <w:jc w:val="center"/>
               <w:rPr>
-                <w:rFonts w:hint="cs"/>
                 <w:sz w:val="20"/>
                 <w:szCs w:val="20"/>
                 <w:lang w:val="en-US"/>
@@ -5830,7 +5992,6 @@
             <w:pPr>
               <w:jc w:val="center"/>
               <w:rPr>
-                <w:rFonts w:hint="cs"/>
                 <w:sz w:val="20"/>
                 <w:szCs w:val="20"/>
                 <w:lang w:val="en-US"/>
@@ -5856,7 +6017,6 @@
             <w:pPr>
               <w:jc w:val="center"/>
               <w:rPr>
-                <w:rFonts w:hint="cs"/>
                 <w:sz w:val="20"/>
                 <w:szCs w:val="20"/>
                 <w:lang w:val="en-US"/>
@@ -5884,7 +6044,6 @@
             <w:pPr>
               <w:jc w:val="center"/>
               <w:rPr>
-                <w:rFonts w:hint="cs"/>
                 <w:sz w:val="20"/>
                 <w:szCs w:val="20"/>
                 <w:lang w:val="en-US"/>
@@ -5907,7 +6066,6 @@
             <w:pPr>
               <w:jc w:val="center"/>
               <w:rPr>
-                <w:rFonts w:hint="cs"/>
                 <w:sz w:val="20"/>
                 <w:szCs w:val="20"/>
                 <w:lang w:val="en-US"/>
@@ -5933,7 +6091,6 @@
             <w:pPr>
               <w:jc w:val="center"/>
               <w:rPr>
-                <w:rFonts w:hint="cs"/>
                 <w:sz w:val="20"/>
                 <w:szCs w:val="20"/>
                 <w:lang w:val="en-US"/>
@@ -5959,7 +6116,6 @@
             <w:pPr>
               <w:jc w:val="center"/>
               <w:rPr>
-                <w:rFonts w:hint="cs"/>
                 <w:sz w:val="20"/>
                 <w:szCs w:val="20"/>
                 <w:lang w:val="en-US"/>
@@ -5987,7 +6143,6 @@
             <w:pPr>
               <w:jc w:val="center"/>
               <w:rPr>
-                <w:rFonts w:hint="cs"/>
                 <w:sz w:val="20"/>
                 <w:szCs w:val="20"/>
                 <w:lang w:val="en-US"/>
@@ -6010,7 +6165,6 @@
             <w:pPr>
               <w:jc w:val="center"/>
               <w:rPr>
-                <w:rFonts w:hint="cs"/>
                 <w:sz w:val="20"/>
                 <w:szCs w:val="20"/>
                 <w:lang w:val="en-US"/>
@@ -6036,7 +6190,6 @@
             <w:pPr>
               <w:jc w:val="center"/>
               <w:rPr>
-                <w:rFonts w:hint="cs"/>
                 <w:sz w:val="20"/>
                 <w:szCs w:val="20"/>
                 <w:lang w:val="en-US"/>
@@ -6062,7 +6215,6 @@
             <w:pPr>
               <w:jc w:val="center"/>
               <w:rPr>
-                <w:rFonts w:hint="cs"/>
                 <w:sz w:val="20"/>
                 <w:szCs w:val="20"/>
                 <w:lang w:val="en-US"/>
@@ -6095,7 +6247,25 @@
           <w:szCs w:val="20"/>
           <w:lang w:val="en-US"/>
         </w:rPr>
-        <w:t>*excluding ‘O’</w:t>
+        <w:t>*excluding ‘</w:t>
+      </w:r>
+      <w:proofErr w:type="gramStart"/>
+      <w:r>
+        <w:rPr>
+          <w:sz w:val="20"/>
+          <w:szCs w:val="20"/>
+          <w:lang w:val="en-US"/>
+        </w:rPr>
+        <w:t>O</w:t>
+      </w:r>
+      <w:proofErr w:type="gramEnd"/>
+      <w:r>
+        <w:rPr>
+          <w:sz w:val="20"/>
+          <w:szCs w:val="20"/>
+          <w:lang w:val="en-US"/>
+        </w:rPr>
+        <w:t>’</w:t>
       </w:r>
     </w:p>
     <w:p>
@@ -6270,7 +6440,14 @@
         <w:rPr>
           <w:lang w:val="en-US"/>
         </w:rPr>
-        <w:t xml:space="preserve"> in </w:t>
+        <w:t xml:space="preserve"> </w:t>
+      </w:r>
+      <w:proofErr w:type="gramStart"/>
+      <w:r>
+        <w:rPr>
+          <w:lang w:val="en-US"/>
+        </w:rPr>
+        <w:t xml:space="preserve">in </w:t>
       </w:r>
       <w:r>
         <w:rPr>
@@ -6282,7 +6459,14 @@
         <w:rPr>
           <w:lang w:val="en-US"/>
         </w:rPr>
-        <w:t xml:space="preserve"> to create more features.</w:t>
+        <w:t xml:space="preserve"> to</w:t>
+      </w:r>
+      <w:proofErr w:type="gramEnd"/>
+      <w:r>
+        <w:rPr>
+          <w:lang w:val="en-US"/>
+        </w:rPr>
+        <w:t xml:space="preserve"> create more features.</w:t>
       </w:r>
       <w:r>
         <w:rPr>
@@ -6346,6 +6530,7 @@
         </w:rPr>
         <w:t xml:space="preserve"> and </w:t>
       </w:r>
+      <w:proofErr w:type="gramStart"/>
       <w:r>
         <w:rPr>
           <w:lang w:val="en-US"/>
@@ -6358,6 +6543,7 @@
         </w:rPr>
         <w:t xml:space="preserve"> of</w:t>
       </w:r>
+      <w:proofErr w:type="gramEnd"/>
       <w:r>
         <w:rPr>
           <w:lang w:val="en-US"/>
@@ -6578,7 +6764,21 @@
         <w:rPr>
           <w:lang w:val="en-US"/>
         </w:rPr>
-        <w:t>and at the end we expanded our data with the top-5 words most similar to the 1000 most frequents</w:t>
+        <w:t xml:space="preserve">and at the end we expanded our data with the top-5 words most </w:t>
+      </w:r>
+      <w:proofErr w:type="gramStart"/>
+      <w:r>
+        <w:rPr>
+          <w:lang w:val="en-US"/>
+        </w:rPr>
+        <w:t>similar to</w:t>
+      </w:r>
+      <w:proofErr w:type="gramEnd"/>
+      <w:r>
+        <w:rPr>
+          <w:lang w:val="en-US"/>
+        </w:rPr>
+        <w:t xml:space="preserve"> the 1000 most frequents</w:t>
       </w:r>
       <w:r>
         <w:rPr>
@@ -6608,7 +6808,21 @@
         <w:rPr>
           <w:lang w:val="en-US"/>
         </w:rPr>
-        <w:t xml:space="preserve">But surprisingly, this strategy gave us exactly the same result as the base </w:t>
+        <w:t xml:space="preserve">But surprisingly, this strategy gave us </w:t>
+      </w:r>
+      <w:proofErr w:type="gramStart"/>
+      <w:r>
+        <w:rPr>
+          <w:lang w:val="en-US"/>
+        </w:rPr>
+        <w:t>exactly the same</w:t>
+      </w:r>
+      <w:proofErr w:type="gramEnd"/>
+      <w:r>
+        <w:rPr>
+          <w:lang w:val="en-US"/>
+        </w:rPr>
+        <w:t xml:space="preserve"> result as the base </w:t>
       </w:r>
       <w:r>
         <w:rPr>
@@ -6964,7 +7178,21 @@
         <w:rPr>
           <w:lang w:val="en-US"/>
         </w:rPr>
-        <w:t xml:space="preserve">ting with the current word POS and also with the previous POS. </w:t>
+        <w:t xml:space="preserve">ting with the current word POS </w:t>
+      </w:r>
+      <w:proofErr w:type="gramStart"/>
+      <w:r>
+        <w:rPr>
+          <w:lang w:val="en-US"/>
+        </w:rPr>
+        <w:t>and also</w:t>
+      </w:r>
+      <w:proofErr w:type="gramEnd"/>
+      <w:r>
+        <w:rPr>
+          <w:lang w:val="en-US"/>
+        </w:rPr>
+        <w:t xml:space="preserve"> with the previous POS. </w:t>
       </w:r>
       <w:r>
         <w:rPr>
@@ -7047,7 +7275,6 @@
             <w:pPr>
               <w:jc w:val="center"/>
               <w:rPr>
-                <w:rFonts w:hint="cs"/>
                 <w:sz w:val="20"/>
                 <w:szCs w:val="20"/>
                 <w:lang w:val="en-US"/>
@@ -7064,7 +7291,6 @@
             <w:pPr>
               <w:jc w:val="center"/>
               <w:rPr>
-                <w:rFonts w:hint="cs"/>
                 <w:sz w:val="20"/>
                 <w:szCs w:val="20"/>
                 <w:lang w:val="en-US"/>
@@ -7087,7 +7313,6 @@
             <w:pPr>
               <w:jc w:val="center"/>
               <w:rPr>
-                <w:rFonts w:hint="cs"/>
                 <w:sz w:val="20"/>
                 <w:szCs w:val="20"/>
                 <w:lang w:val="en-US"/>
@@ -7110,7 +7335,6 @@
             <w:pPr>
               <w:jc w:val="center"/>
               <w:rPr>
-                <w:rFonts w:hint="cs"/>
                 <w:sz w:val="20"/>
                 <w:szCs w:val="20"/>
                 <w:lang w:val="en-US"/>
@@ -7134,7 +7358,6 @@
           <w:p>
             <w:pPr>
               <w:rPr>
-                <w:rFonts w:hint="cs"/>
                 <w:b/>
                 <w:bCs/>
                 <w:sz w:val="20"/>
@@ -7161,7 +7384,6 @@
             <w:pPr>
               <w:jc w:val="center"/>
               <w:rPr>
-                <w:rFonts w:hint="cs"/>
                 <w:b/>
                 <w:bCs/>
                 <w:sz w:val="20"/>
@@ -7191,7 +7413,6 @@
             <w:pPr>
               <w:jc w:val="center"/>
               <w:rPr>
-                <w:rFonts w:hint="cs"/>
                 <w:b/>
                 <w:bCs/>
                 <w:sz w:val="20"/>
@@ -7221,7 +7442,6 @@
             <w:pPr>
               <w:jc w:val="center"/>
               <w:rPr>
-                <w:rFonts w:hint="cs"/>
                 <w:b/>
                 <w:bCs/>
                 <w:sz w:val="20"/>
@@ -7253,7 +7473,6 @@
             <w:pPr>
               <w:jc w:val="center"/>
               <w:rPr>
-                <w:rFonts w:hint="cs"/>
                 <w:sz w:val="20"/>
                 <w:szCs w:val="20"/>
                 <w:lang w:val="en-US"/>
@@ -7276,7 +7495,6 @@
             <w:pPr>
               <w:jc w:val="center"/>
               <w:rPr>
-                <w:rFonts w:hint="cs"/>
                 <w:sz w:val="20"/>
                 <w:szCs w:val="20"/>
                 <w:lang w:val="en-US"/>
@@ -7302,7 +7520,6 @@
             <w:pPr>
               <w:jc w:val="center"/>
               <w:rPr>
-                <w:rFonts w:hint="cs"/>
                 <w:sz w:val="20"/>
                 <w:szCs w:val="20"/>
                 <w:lang w:val="en-US"/>
@@ -7328,7 +7545,6 @@
             <w:pPr>
               <w:jc w:val="center"/>
               <w:rPr>
-                <w:rFonts w:hint="cs"/>
                 <w:sz w:val="20"/>
                 <w:szCs w:val="20"/>
                 <w:lang w:val="en-US"/>
@@ -7356,7 +7572,6 @@
             <w:pPr>
               <w:jc w:val="center"/>
               <w:rPr>
-                <w:rFonts w:hint="cs"/>
                 <w:sz w:val="20"/>
                 <w:szCs w:val="20"/>
                 <w:lang w:val="en-US"/>
@@ -7379,7 +7594,6 @@
             <w:pPr>
               <w:jc w:val="center"/>
               <w:rPr>
-                <w:rFonts w:hint="cs"/>
                 <w:sz w:val="20"/>
                 <w:szCs w:val="20"/>
                 <w:lang w:val="en-US"/>
@@ -7405,7 +7619,6 @@
             <w:pPr>
               <w:jc w:val="center"/>
               <w:rPr>
-                <w:rFonts w:hint="cs"/>
                 <w:sz w:val="20"/>
                 <w:szCs w:val="20"/>
                 <w:lang w:val="en-US"/>
@@ -7431,7 +7644,6 @@
             <w:pPr>
               <w:jc w:val="center"/>
               <w:rPr>
-                <w:rFonts w:hint="cs"/>
                 <w:sz w:val="20"/>
                 <w:szCs w:val="20"/>
                 <w:lang w:val="en-US"/>
@@ -7459,7 +7671,6 @@
             <w:pPr>
               <w:jc w:val="center"/>
               <w:rPr>
-                <w:rFonts w:hint="cs"/>
                 <w:sz w:val="20"/>
                 <w:szCs w:val="20"/>
                 <w:lang w:val="en-US"/>
@@ -7482,7 +7693,6 @@
             <w:pPr>
               <w:jc w:val="center"/>
               <w:rPr>
-                <w:rFonts w:hint="cs"/>
                 <w:sz w:val="20"/>
                 <w:szCs w:val="20"/>
                 <w:lang w:val="en-US"/>
@@ -7508,7 +7718,6 @@
             <w:pPr>
               <w:jc w:val="center"/>
               <w:rPr>
-                <w:rFonts w:hint="cs"/>
                 <w:sz w:val="20"/>
                 <w:szCs w:val="20"/>
                 <w:lang w:val="en-US"/>
@@ -7534,7 +7743,6 @@
             <w:pPr>
               <w:jc w:val="center"/>
               <w:rPr>
-                <w:rFonts w:hint="cs"/>
                 <w:sz w:val="20"/>
                 <w:szCs w:val="20"/>
                 <w:lang w:val="en-US"/>
@@ -7562,7 +7770,6 @@
             <w:pPr>
               <w:jc w:val="center"/>
               <w:rPr>
-                <w:rFonts w:hint="cs"/>
                 <w:sz w:val="20"/>
                 <w:szCs w:val="20"/>
                 <w:lang w:val="en-US"/>
@@ -7585,7 +7792,6 @@
             <w:pPr>
               <w:jc w:val="center"/>
               <w:rPr>
-                <w:rFonts w:hint="cs"/>
                 <w:sz w:val="20"/>
                 <w:szCs w:val="20"/>
                 <w:lang w:val="en-US"/>
@@ -7611,7 +7817,6 @@
             <w:pPr>
               <w:jc w:val="center"/>
               <w:rPr>
-                <w:rFonts w:hint="cs"/>
                 <w:sz w:val="20"/>
                 <w:szCs w:val="20"/>
                 <w:lang w:val="en-US"/>
@@ -7637,7 +7842,6 @@
             <w:pPr>
               <w:jc w:val="center"/>
               <w:rPr>
-                <w:rFonts w:hint="cs"/>
                 <w:sz w:val="20"/>
                 <w:szCs w:val="20"/>
                 <w:lang w:val="en-US"/>
@@ -7670,7 +7874,25 @@
           <w:szCs w:val="20"/>
           <w:lang w:val="en-US"/>
         </w:rPr>
-        <w:t>*excluding ‘O’</w:t>
+        <w:t>*excluding ‘</w:t>
+      </w:r>
+      <w:proofErr w:type="gramStart"/>
+      <w:r>
+        <w:rPr>
+          <w:sz w:val="20"/>
+          <w:szCs w:val="20"/>
+          <w:lang w:val="en-US"/>
+        </w:rPr>
+        <w:t>O</w:t>
+      </w:r>
+      <w:proofErr w:type="gramEnd"/>
+      <w:r>
+        <w:rPr>
+          <w:sz w:val="20"/>
+          <w:szCs w:val="20"/>
+          <w:lang w:val="en-US"/>
+        </w:rPr>
+        <w:t>’</w:t>
       </w:r>
     </w:p>
     <w:p>
@@ -7743,7 +7965,6 @@
             <w:pPr>
               <w:jc w:val="center"/>
               <w:rPr>
-                <w:rFonts w:hint="cs"/>
                 <w:sz w:val="20"/>
                 <w:szCs w:val="20"/>
                 <w:lang w:val="en-US"/>
@@ -7760,7 +7981,6 @@
             <w:pPr>
               <w:jc w:val="center"/>
               <w:rPr>
-                <w:rFonts w:hint="cs"/>
                 <w:sz w:val="20"/>
                 <w:szCs w:val="20"/>
                 <w:lang w:val="en-US"/>
@@ -7783,7 +8003,6 @@
             <w:pPr>
               <w:jc w:val="center"/>
               <w:rPr>
-                <w:rFonts w:hint="cs"/>
                 <w:sz w:val="20"/>
                 <w:szCs w:val="20"/>
                 <w:lang w:val="en-US"/>
@@ -7806,7 +8025,6 @@
             <w:pPr>
               <w:jc w:val="center"/>
               <w:rPr>
-                <w:rFonts w:hint="cs"/>
                 <w:sz w:val="20"/>
                 <w:szCs w:val="20"/>
                 <w:lang w:val="en-US"/>
@@ -7830,7 +8048,6 @@
           <w:p>
             <w:pPr>
               <w:rPr>
-                <w:rFonts w:hint="cs"/>
                 <w:b/>
                 <w:bCs/>
                 <w:sz w:val="20"/>
@@ -7857,7 +8074,6 @@
             <w:pPr>
               <w:jc w:val="center"/>
               <w:rPr>
-                <w:rFonts w:hint="cs"/>
                 <w:b/>
                 <w:bCs/>
                 <w:sz w:val="20"/>
@@ -7887,7 +8103,6 @@
             <w:pPr>
               <w:jc w:val="center"/>
               <w:rPr>
-                <w:rFonts w:hint="cs"/>
                 <w:b/>
                 <w:bCs/>
                 <w:sz w:val="20"/>
@@ -7917,7 +8132,6 @@
             <w:pPr>
               <w:jc w:val="center"/>
               <w:rPr>
-                <w:rFonts w:hint="cs"/>
                 <w:b/>
                 <w:bCs/>
                 <w:sz w:val="20"/>
@@ -7949,7 +8163,6 @@
             <w:pPr>
               <w:jc w:val="center"/>
               <w:rPr>
-                <w:rFonts w:hint="cs"/>
                 <w:sz w:val="20"/>
                 <w:szCs w:val="20"/>
                 <w:lang w:val="en-US"/>
@@ -7972,7 +8185,6 @@
             <w:pPr>
               <w:jc w:val="center"/>
               <w:rPr>
-                <w:rFonts w:hint="cs"/>
                 <w:sz w:val="20"/>
                 <w:szCs w:val="20"/>
                 <w:lang w:val="en-US"/>
@@ -7998,7 +8210,6 @@
             <w:pPr>
               <w:jc w:val="center"/>
               <w:rPr>
-                <w:rFonts w:hint="cs"/>
                 <w:sz w:val="20"/>
                 <w:szCs w:val="20"/>
                 <w:lang w:val="en-US"/>
@@ -8024,7 +8235,6 @@
             <w:pPr>
               <w:jc w:val="center"/>
               <w:rPr>
-                <w:rFonts w:hint="cs"/>
                 <w:sz w:val="20"/>
                 <w:szCs w:val="20"/>
                 <w:lang w:val="en-US"/>
@@ -8052,7 +8262,6 @@
             <w:pPr>
               <w:jc w:val="center"/>
               <w:rPr>
-                <w:rFonts w:hint="cs"/>
                 <w:sz w:val="20"/>
                 <w:szCs w:val="20"/>
                 <w:lang w:val="en-US"/>
@@ -8075,7 +8284,6 @@
             <w:pPr>
               <w:jc w:val="center"/>
               <w:rPr>
-                <w:rFonts w:hint="cs"/>
                 <w:sz w:val="20"/>
                 <w:szCs w:val="20"/>
                 <w:lang w:val="en-US"/>
@@ -8101,7 +8309,6 @@
             <w:pPr>
               <w:jc w:val="center"/>
               <w:rPr>
-                <w:rFonts w:hint="cs"/>
                 <w:sz w:val="20"/>
                 <w:szCs w:val="20"/>
                 <w:lang w:val="en-US"/>
@@ -8127,7 +8334,6 @@
             <w:pPr>
               <w:jc w:val="center"/>
               <w:rPr>
-                <w:rFonts w:hint="cs"/>
                 <w:sz w:val="20"/>
                 <w:szCs w:val="20"/>
                 <w:lang w:val="en-US"/>
@@ -8155,7 +8361,6 @@
             <w:pPr>
               <w:jc w:val="center"/>
               <w:rPr>
-                <w:rFonts w:hint="cs"/>
                 <w:sz w:val="20"/>
                 <w:szCs w:val="20"/>
                 <w:lang w:val="en-US"/>
@@ -8178,7 +8383,6 @@
             <w:pPr>
               <w:jc w:val="center"/>
               <w:rPr>
-                <w:rFonts w:hint="cs"/>
                 <w:sz w:val="20"/>
                 <w:szCs w:val="20"/>
                 <w:lang w:val="en-US"/>
@@ -8204,7 +8408,6 @@
             <w:pPr>
               <w:jc w:val="center"/>
               <w:rPr>
-                <w:rFonts w:hint="cs"/>
                 <w:sz w:val="20"/>
                 <w:szCs w:val="20"/>
                 <w:lang w:val="en-US"/>
@@ -8230,7 +8433,6 @@
             <w:pPr>
               <w:jc w:val="center"/>
               <w:rPr>
-                <w:rFonts w:hint="cs"/>
                 <w:sz w:val="20"/>
                 <w:szCs w:val="20"/>
                 <w:lang w:val="en-US"/>
@@ -8258,7 +8460,6 @@
             <w:pPr>
               <w:jc w:val="center"/>
               <w:rPr>
-                <w:rFonts w:hint="cs"/>
                 <w:sz w:val="20"/>
                 <w:szCs w:val="20"/>
                 <w:lang w:val="en-US"/>
@@ -8281,7 +8482,6 @@
             <w:pPr>
               <w:jc w:val="center"/>
               <w:rPr>
-                <w:rFonts w:hint="cs"/>
                 <w:sz w:val="20"/>
                 <w:szCs w:val="20"/>
                 <w:lang w:val="en-US"/>
@@ -8307,7 +8507,6 @@
             <w:pPr>
               <w:jc w:val="center"/>
               <w:rPr>
-                <w:rFonts w:hint="cs"/>
                 <w:sz w:val="20"/>
                 <w:szCs w:val="20"/>
                 <w:lang w:val="en-US"/>
@@ -8333,7 +8532,6 @@
             <w:pPr>
               <w:jc w:val="center"/>
               <w:rPr>
-                <w:rFonts w:hint="cs"/>
                 <w:sz w:val="20"/>
                 <w:szCs w:val="20"/>
                 <w:lang w:val="en-US"/>
@@ -8366,7 +8564,25 @@
           <w:szCs w:val="20"/>
           <w:lang w:val="en-US"/>
         </w:rPr>
-        <w:t>*excluding ‘O’</w:t>
+        <w:t>*excluding ‘</w:t>
+      </w:r>
+      <w:proofErr w:type="gramStart"/>
+      <w:r>
+        <w:rPr>
+          <w:sz w:val="20"/>
+          <w:szCs w:val="20"/>
+          <w:lang w:val="en-US"/>
+        </w:rPr>
+        <w:t>O</w:t>
+      </w:r>
+      <w:proofErr w:type="gramEnd"/>
+      <w:r>
+        <w:rPr>
+          <w:sz w:val="20"/>
+          <w:szCs w:val="20"/>
+          <w:lang w:val="en-US"/>
+        </w:rPr>
+        <w:t>’</w:t>
       </w:r>
     </w:p>
     <w:p>
@@ -8379,7 +8595,19 @@
         <w:rPr>
           <w:lang w:val="en-US"/>
         </w:rPr>
-        <w:t xml:space="preserve">After completing these steps, we reached the stage of handling out-of-vocabulary words. Opting to persist with our effective strategy of identifying the most similar words and predicting tags accordingly. </w:t>
+        <w:t>After completing these steps, we reached the stage of handling out-of-vocabulary words</w:t>
+      </w:r>
+      <w:r>
+        <w:rPr>
+          <w:lang w:val="en-US"/>
+        </w:rPr>
+        <w:t xml:space="preserve"> (OOV)</w:t>
+      </w:r>
+      <w:r>
+        <w:rPr>
+          <w:lang w:val="en-US"/>
+        </w:rPr>
+        <w:t xml:space="preserve">. Opting to persist with our effective strategy of identifying the most similar words and predicting tags accordingly. </w:t>
       </w:r>
       <w:r>
         <w:rPr>
@@ -8403,7 +8631,341 @@
         <w:rPr>
           <w:lang w:val="en-US"/>
         </w:rPr>
-        <w:t>Subsequently, we implemented this functionality, and the results are as follows:</w:t>
+        <w:t>But, once again,</w:t>
+      </w:r>
+      <w:r>
+        <w:rPr>
+          <w:lang w:val="en-US"/>
+        </w:rPr>
+        <w:t xml:space="preserve"> </w:t>
+      </w:r>
+      <w:r>
+        <w:rPr>
+          <w:lang w:val="en-US"/>
+        </w:rPr>
+        <w:t>it</w:t>
+      </w:r>
+      <w:r>
+        <w:rPr>
+          <w:lang w:val="en-US"/>
+        </w:rPr>
+        <w:t xml:space="preserve"> was too heavy in terms of running time. </w:t>
+      </w:r>
+      <w:r>
+        <w:rPr>
+          <w:lang w:val="en-US"/>
+        </w:rPr>
+        <w:t>So,</w:t>
+      </w:r>
+      <w:r>
+        <w:rPr>
+          <w:lang w:val="en-US"/>
+        </w:rPr>
+        <w:t xml:space="preserve"> we had to think about out of the box solutions</w:t>
+      </w:r>
+      <w:r>
+        <w:rPr>
+          <w:lang w:val="en-US"/>
+        </w:rPr>
+        <w:t xml:space="preserve">. </w:t>
+      </w:r>
+      <w:r>
+        <w:rPr>
+          <w:lang w:val="en-US"/>
+        </w:rPr>
+        <w:t>We started t</w:t>
+      </w:r>
+      <w:r>
+        <w:rPr>
+          <w:lang w:val="en-US"/>
+        </w:rPr>
+        <w:t>o</w:t>
+      </w:r>
+      <w:r>
+        <w:rPr>
+          <w:lang w:val="en-US"/>
+        </w:rPr>
+        <w:t xml:space="preserve"> identify pattern</w:t>
+      </w:r>
+      <w:r>
+        <w:rPr>
+          <w:lang w:val="en-US"/>
+        </w:rPr>
+        <w:t xml:space="preserve">s in the data and </w:t>
+      </w:r>
+      <w:r>
+        <w:rPr>
+          <w:lang w:val="en-US"/>
+        </w:rPr>
+        <w:t xml:space="preserve">then </w:t>
+      </w:r>
+      <w:r>
+        <w:rPr>
+          <w:lang w:val="en-US"/>
+        </w:rPr>
+        <w:t xml:space="preserve">building a </w:t>
+      </w:r>
+      <w:r>
+        <w:rPr>
+          <w:lang w:val="en-US"/>
+        </w:rPr>
+        <w:t>rule-based</w:t>
+      </w:r>
+      <w:r>
+        <w:rPr>
+          <w:lang w:val="en-US"/>
+        </w:rPr>
+        <w:t xml:space="preserve"> pipeline that </w:t>
+      </w:r>
+      <w:r>
+        <w:rPr>
+          <w:lang w:val="en-US"/>
+        </w:rPr>
+        <w:t>pass over our in</w:t>
+      </w:r>
+      <w:r>
+        <w:rPr>
+          <w:lang w:val="en-US"/>
+        </w:rPr>
+        <w:t>itial predictions</w:t>
+      </w:r>
+      <w:r>
+        <w:rPr>
+          <w:lang w:val="en-US"/>
+        </w:rPr>
+        <w:t xml:space="preserve"> again.</w:t>
+      </w:r>
+      <w:r>
+        <w:rPr>
+          <w:lang w:val="en-US"/>
+        </w:rPr>
+        <w:br/>
+        <w:t xml:space="preserve">First, we </w:t>
+      </w:r>
+      <w:r>
+        <w:rPr>
+          <w:lang w:val="en-US"/>
+        </w:rPr>
+        <w:t>identified some ob</w:t>
+      </w:r>
+      <w:r>
+        <w:rPr>
+          <w:lang w:val="en-US"/>
+        </w:rPr>
+        <w:t>vious patterns like number, dates and more.</w:t>
+      </w:r>
+      <w:r>
+        <w:rPr>
+          <w:lang w:val="en-US"/>
+        </w:rPr>
+        <w:t xml:space="preserve"> </w:t>
+      </w:r>
+      <w:r>
+        <w:rPr>
+          <w:lang w:val="en-US"/>
+        </w:rPr>
+        <w:t xml:space="preserve">After it we </w:t>
+      </w:r>
+      <w:r>
+        <w:rPr>
+          <w:lang w:val="en-US"/>
+        </w:rPr>
+        <w:t xml:space="preserve">recognized that words that have capital </w:t>
+      </w:r>
+      <w:r>
+        <w:rPr>
+          <w:lang w:val="en-US"/>
+        </w:rPr>
+        <w:t>letters</w:t>
+      </w:r>
+      <w:r>
+        <w:rPr>
+          <w:lang w:val="en-US"/>
+        </w:rPr>
+        <w:t xml:space="preserve"> </w:t>
+      </w:r>
+      <w:r>
+        <w:rPr>
+          <w:lang w:val="en-US"/>
+        </w:rPr>
+        <w:t xml:space="preserve">not in the </w:t>
+      </w:r>
+      <w:r>
+        <w:rPr>
+          <w:lang w:val="en-US"/>
+        </w:rPr>
+        <w:t>beginning</w:t>
+      </w:r>
+      <w:r>
+        <w:rPr>
+          <w:lang w:val="en-US"/>
+        </w:rPr>
+        <w:t xml:space="preserve"> of the sentence are often NER’s.</w:t>
+      </w:r>
+      <w:r>
+        <w:rPr>
+          <w:lang w:val="en-US"/>
+        </w:rPr>
+        <w:t xml:space="preserve"> </w:t>
+      </w:r>
+      <w:r>
+        <w:rPr>
+          <w:lang w:val="en-US"/>
+        </w:rPr>
+        <w:t>A lot</w:t>
+      </w:r>
+      <w:r>
+        <w:rPr>
+          <w:lang w:val="en-US"/>
+        </w:rPr>
+        <w:t xml:space="preserve"> of </w:t>
+      </w:r>
+      <w:r>
+        <w:rPr>
+          <w:lang w:val="en-US"/>
+        </w:rPr>
+        <w:t>these</w:t>
+      </w:r>
+      <w:r>
+        <w:rPr>
+          <w:lang w:val="en-US"/>
+        </w:rPr>
+        <w:t xml:space="preserve"> words are OOV </w:t>
+      </w:r>
+      <w:r>
+        <w:rPr>
+          <w:lang w:val="en-US"/>
+        </w:rPr>
+        <w:t xml:space="preserve">so now it was a good idea to use the </w:t>
+      </w:r>
+      <w:r>
+        <w:rPr>
+          <w:lang w:val="en-US"/>
+        </w:rPr>
+        <w:t>contextualized</w:t>
+      </w:r>
+      <w:r>
+        <w:rPr>
+          <w:lang w:val="en-US"/>
+        </w:rPr>
+        <w:t xml:space="preserve"> word model.</w:t>
+      </w:r>
+      <w:r>
+        <w:rPr>
+          <w:lang w:val="en-US"/>
+        </w:rPr>
+        <w:t xml:space="preserve"> W</w:t>
+      </w:r>
+      <w:r>
+        <w:rPr>
+          <w:lang w:val="en-US"/>
+        </w:rPr>
+        <w:t>e continue to reduce</w:t>
+      </w:r>
+      <w:r>
+        <w:rPr>
+          <w:lang w:val="en-US"/>
+        </w:rPr>
+        <w:t xml:space="preserve"> the size of the unknown words to a </w:t>
+      </w:r>
+      <w:r>
+        <w:rPr>
+          <w:lang w:val="en-US"/>
+        </w:rPr>
+        <w:t>reasonable size</w:t>
+      </w:r>
+      <w:r>
+        <w:rPr>
+          <w:lang w:val="en-US"/>
+        </w:rPr>
+        <w:t xml:space="preserve"> by filtering to relevant POS</w:t>
+      </w:r>
+      <w:r>
+        <w:rPr>
+          <w:lang w:val="en-US"/>
+        </w:rPr>
+        <w:t xml:space="preserve">, filtering some </w:t>
+      </w:r>
+      <w:r>
+        <w:rPr>
+          <w:lang w:val="en-US"/>
+        </w:rPr>
+        <w:t xml:space="preserve">common words and the most important things is to pass each word just once in assumption that </w:t>
+      </w:r>
+      <w:r>
+        <w:rPr>
+          <w:lang w:val="en-US"/>
+        </w:rPr>
+        <w:lastRenderedPageBreak/>
+        <w:t xml:space="preserve">missing words are </w:t>
+      </w:r>
+      <w:r>
+        <w:rPr>
+          <w:lang w:val="en-US"/>
+        </w:rPr>
+        <w:t>rare,</w:t>
+      </w:r>
+      <w:r>
+        <w:rPr>
+          <w:lang w:val="en-US"/>
+        </w:rPr>
+        <w:t xml:space="preserve"> so they come </w:t>
+      </w:r>
+      <w:r>
+        <w:rPr>
+          <w:lang w:val="en-US"/>
+        </w:rPr>
+        <w:t>often</w:t>
+      </w:r>
+      <w:r>
+        <w:rPr>
+          <w:lang w:val="en-US"/>
+        </w:rPr>
+        <w:t xml:space="preserve"> in the same context.</w:t>
+      </w:r>
+      <w:r>
+        <w:rPr>
+          <w:lang w:val="en-US"/>
+        </w:rPr>
+        <w:t xml:space="preserve"> </w:t>
+      </w:r>
+      <w:r>
+        <w:rPr>
+          <w:lang w:val="en-US"/>
+        </w:rPr>
+        <w:t xml:space="preserve">Some more rules we found are that the words ‘of’ and ‘in’ that comes </w:t>
+      </w:r>
+      <w:r>
+        <w:rPr>
+          <w:lang w:val="en-US"/>
+        </w:rPr>
+        <w:t>after ‘</w:t>
+      </w:r>
+      <w:r>
+        <w:rPr>
+          <w:lang w:val="en-US"/>
+        </w:rPr>
+        <w:t xml:space="preserve">ORG’, ‘MISC’ or ‘LOC’ are </w:t>
+      </w:r>
+      <w:r>
+        <w:rPr>
+          <w:lang w:val="en-US"/>
+        </w:rPr>
+        <w:t xml:space="preserve">likely to get their previous </w:t>
+      </w:r>
+      <w:proofErr w:type="gramStart"/>
+      <w:r>
+        <w:rPr>
+          <w:lang w:val="en-US"/>
+        </w:rPr>
+        <w:t>word</w:t>
+      </w:r>
+      <w:proofErr w:type="gramEnd"/>
+      <w:r>
+        <w:rPr>
+          <w:lang w:val="en-US"/>
+        </w:rPr>
+        <w:t xml:space="preserve"> tag.</w:t>
       </w:r>
     </w:p>
     <w:p>
@@ -8416,19 +8978,50 @@
         <w:rPr>
           <w:lang w:val="en-US"/>
         </w:rPr>
+        <w:t xml:space="preserve">This approach </w:t>
+      </w:r>
+      <w:r>
+        <w:rPr>
+          <w:lang w:val="en-US"/>
+        </w:rPr>
+        <w:t xml:space="preserve">improved </w:t>
+      </w:r>
+      <w:r>
+        <w:rPr>
+          <w:lang w:val="en-US"/>
+        </w:rPr>
+        <w:t xml:space="preserve">our </w:t>
+      </w:r>
+      <w:r>
+        <w:rPr>
+          <w:lang w:val="en-US"/>
+        </w:rPr>
+        <w:t>performa</w:t>
+      </w:r>
+      <w:r>
+        <w:rPr>
+          <w:lang w:val="en-US"/>
+        </w:rPr>
+        <w:t>nce gradually</w:t>
+      </w:r>
+      <w:r>
+        <w:rPr>
+          <w:lang w:val="en-US"/>
+        </w:rPr>
+        <w:t xml:space="preserve"> and we got the following results:</w:t>
+      </w:r>
+    </w:p>
+    <w:p>
+      <w:pPr>
+        <w:rPr>
+          <w:lang w:val="en-US"/>
+        </w:rPr>
+      </w:pPr>
+      <w:r>
+        <w:rPr>
+          <w:lang w:val="en-US"/>
+        </w:rPr>
         <w:t xml:space="preserve">Overall Accuracy (including ‘O’): </w:t>
-      </w:r>
-      <w:r>
-        <w:rPr>
-          <w:lang w:val="en-US"/>
-        </w:rPr>
-        <w:t>XX.XX</w:t>
-      </w:r>
-      <w:r>
-        <w:rPr>
-          <w:lang w:val="en-US"/>
-        </w:rPr>
-        <w:t>%</w:t>
       </w:r>
     </w:p>
     <w:tbl>
@@ -8453,7 +9046,6 @@
             <w:pPr>
               <w:jc w:val="center"/>
               <w:rPr>
-                <w:rFonts w:hint="cs"/>
                 <w:sz w:val="20"/>
                 <w:szCs w:val="20"/>
                 <w:lang w:val="en-US"/>
@@ -8470,7 +9062,6 @@
             <w:pPr>
               <w:jc w:val="center"/>
               <w:rPr>
-                <w:rFonts w:hint="cs"/>
                 <w:sz w:val="20"/>
                 <w:szCs w:val="20"/>
                 <w:lang w:val="en-US"/>
@@ -8493,7 +9084,6 @@
             <w:pPr>
               <w:jc w:val="center"/>
               <w:rPr>
-                <w:rFonts w:hint="cs"/>
                 <w:sz w:val="20"/>
                 <w:szCs w:val="20"/>
                 <w:lang w:val="en-US"/>
@@ -8516,7 +9106,6 @@
             <w:pPr>
               <w:jc w:val="center"/>
               <w:rPr>
-                <w:rFonts w:hint="cs"/>
                 <w:sz w:val="20"/>
                 <w:szCs w:val="20"/>
                 <w:lang w:val="en-US"/>
@@ -8540,7 +9129,6 @@
           <w:p>
             <w:pPr>
               <w:rPr>
-                <w:rFonts w:hint="cs"/>
                 <w:b/>
                 <w:bCs/>
                 <w:sz w:val="20"/>
@@ -8567,7 +9155,6 @@
             <w:pPr>
               <w:jc w:val="center"/>
               <w:rPr>
-                <w:rFonts w:hint="cs"/>
                 <w:b/>
                 <w:bCs/>
                 <w:sz w:val="20"/>
@@ -8575,25 +9162,17 @@
                 <w:lang w:val="en-US"/>
               </w:rPr>
             </w:pPr>
-          </w:p>
-        </w:tc>
-        <w:tc>
-          <w:tcPr>
-            <w:tcW w:w="2614" w:type="dxa"/>
-            <w:vAlign w:val="bottom"/>
-          </w:tcPr>
-          <w:p>
-            <w:pPr>
-              <w:jc w:val="center"/>
-              <w:rPr>
-                <w:rFonts w:hint="cs"/>
+            <w:r>
+              <w:rPr>
+                <w:rFonts w:ascii="Calibri" w:hAnsi="Calibri" w:cs="Calibri"/>
                 <w:b/>
                 <w:bCs/>
-                <w:sz w:val="20"/>
-                <w:szCs w:val="20"/>
-                <w:lang w:val="en-US"/>
-              </w:rPr>
-            </w:pPr>
+                <w:color w:val="000000"/>
+                <w:sz w:val="22"/>
+                <w:szCs w:val="22"/>
+              </w:rPr>
+              <w:t>73.83%</w:t>
+            </w:r>
           </w:p>
         </w:tc>
         <w:tc>
@@ -8605,7 +9184,6 @@
             <w:pPr>
               <w:jc w:val="center"/>
               <w:rPr>
-                <w:rFonts w:hint="cs"/>
                 <w:b/>
                 <w:bCs/>
                 <w:sz w:val="20"/>
@@ -8613,6 +9191,46 @@
                 <w:lang w:val="en-US"/>
               </w:rPr>
             </w:pPr>
+            <w:r>
+              <w:rPr>
+                <w:rFonts w:ascii="Calibri" w:hAnsi="Calibri" w:cs="Calibri"/>
+                <w:b/>
+                <w:bCs/>
+                <w:color w:val="000000"/>
+                <w:sz w:val="22"/>
+                <w:szCs w:val="22"/>
+              </w:rPr>
+              <w:t>79.57%</w:t>
+            </w:r>
+          </w:p>
+        </w:tc>
+        <w:tc>
+          <w:tcPr>
+            <w:tcW w:w="2614" w:type="dxa"/>
+            <w:vAlign w:val="bottom"/>
+          </w:tcPr>
+          <w:p>
+            <w:pPr>
+              <w:jc w:val="center"/>
+              <w:rPr>
+                <w:b/>
+                <w:bCs/>
+                <w:sz w:val="20"/>
+                <w:szCs w:val="20"/>
+                <w:lang w:val="en-US"/>
+              </w:rPr>
+            </w:pPr>
+            <w:r>
+              <w:rPr>
+                <w:rFonts w:ascii="Calibri" w:hAnsi="Calibri" w:cs="Calibri"/>
+                <w:b/>
+                <w:bCs/>
+                <w:color w:val="000000"/>
+                <w:sz w:val="22"/>
+                <w:szCs w:val="22"/>
+              </w:rPr>
+              <w:t>76.59%</w:t>
+            </w:r>
           </w:p>
         </w:tc>
       </w:tr>
@@ -8626,7 +9244,6 @@
             <w:pPr>
               <w:jc w:val="center"/>
               <w:rPr>
-                <w:rFonts w:hint="cs"/>
                 <w:sz w:val="20"/>
                 <w:szCs w:val="20"/>
                 <w:lang w:val="en-US"/>
@@ -8649,12 +9266,20 @@
             <w:pPr>
               <w:jc w:val="center"/>
               <w:rPr>
-                <w:rFonts w:hint="cs"/>
-                <w:sz w:val="20"/>
-                <w:szCs w:val="20"/>
-                <w:lang w:val="en-US"/>
-              </w:rPr>
-            </w:pPr>
+                <w:sz w:val="20"/>
+                <w:szCs w:val="20"/>
+                <w:lang w:val="en-US"/>
+              </w:rPr>
+            </w:pPr>
+            <w:r>
+              <w:rPr>
+                <w:rFonts w:ascii="Calibri" w:hAnsi="Calibri" w:cs="Calibri"/>
+                <w:color w:val="000000"/>
+                <w:sz w:val="22"/>
+                <w:szCs w:val="22"/>
+              </w:rPr>
+              <w:t>74.12%</w:t>
+            </w:r>
           </w:p>
         </w:tc>
         <w:tc>
@@ -8666,12 +9291,20 @@
             <w:pPr>
               <w:jc w:val="center"/>
               <w:rPr>
-                <w:rFonts w:hint="cs"/>
-                <w:sz w:val="20"/>
-                <w:szCs w:val="20"/>
-                <w:lang w:val="en-US"/>
-              </w:rPr>
-            </w:pPr>
+                <w:sz w:val="20"/>
+                <w:szCs w:val="20"/>
+                <w:lang w:val="en-US"/>
+              </w:rPr>
+            </w:pPr>
+            <w:r>
+              <w:rPr>
+                <w:rFonts w:ascii="Calibri" w:hAnsi="Calibri" w:cs="Calibri"/>
+                <w:color w:val="000000"/>
+                <w:sz w:val="22"/>
+                <w:szCs w:val="22"/>
+              </w:rPr>
+              <w:t>72.67%</w:t>
+            </w:r>
           </w:p>
         </w:tc>
         <w:tc>
@@ -8683,12 +9316,20 @@
             <w:pPr>
               <w:jc w:val="center"/>
               <w:rPr>
-                <w:rFonts w:hint="cs"/>
-                <w:sz w:val="20"/>
-                <w:szCs w:val="20"/>
-                <w:lang w:val="en-US"/>
-              </w:rPr>
-            </w:pPr>
+                <w:sz w:val="20"/>
+                <w:szCs w:val="20"/>
+                <w:lang w:val="en-US"/>
+              </w:rPr>
+            </w:pPr>
+            <w:r>
+              <w:rPr>
+                <w:rFonts w:ascii="Calibri" w:hAnsi="Calibri" w:cs="Calibri"/>
+                <w:color w:val="000000"/>
+                <w:sz w:val="22"/>
+                <w:szCs w:val="22"/>
+              </w:rPr>
+              <w:t>73.38%</w:t>
+            </w:r>
           </w:p>
         </w:tc>
       </w:tr>
@@ -8702,7 +9343,6 @@
             <w:pPr>
               <w:jc w:val="center"/>
               <w:rPr>
-                <w:rFonts w:hint="cs"/>
                 <w:sz w:val="20"/>
                 <w:szCs w:val="20"/>
                 <w:lang w:val="en-US"/>
@@ -8725,12 +9365,20 @@
             <w:pPr>
               <w:jc w:val="center"/>
               <w:rPr>
-                <w:rFonts w:hint="cs"/>
-                <w:sz w:val="20"/>
-                <w:szCs w:val="20"/>
-                <w:lang w:val="en-US"/>
-              </w:rPr>
-            </w:pPr>
+                <w:sz w:val="20"/>
+                <w:szCs w:val="20"/>
+                <w:lang w:val="en-US"/>
+              </w:rPr>
+            </w:pPr>
+            <w:r>
+              <w:rPr>
+                <w:rFonts w:ascii="Calibri" w:hAnsi="Calibri" w:cs="Calibri"/>
+                <w:color w:val="000000"/>
+                <w:sz w:val="22"/>
+                <w:szCs w:val="22"/>
+              </w:rPr>
+              <w:t>75.82%</w:t>
+            </w:r>
           </w:p>
         </w:tc>
         <w:tc>
@@ -8742,12 +9390,20 @@
             <w:pPr>
               <w:jc w:val="center"/>
               <w:rPr>
-                <w:rFonts w:hint="cs"/>
-                <w:sz w:val="20"/>
-                <w:szCs w:val="20"/>
-                <w:lang w:val="en-US"/>
-              </w:rPr>
-            </w:pPr>
+                <w:sz w:val="20"/>
+                <w:szCs w:val="20"/>
+                <w:lang w:val="en-US"/>
+              </w:rPr>
+            </w:pPr>
+            <w:r>
+              <w:rPr>
+                <w:rFonts w:ascii="Calibri" w:hAnsi="Calibri" w:cs="Calibri"/>
+                <w:color w:val="000000"/>
+                <w:sz w:val="22"/>
+                <w:szCs w:val="22"/>
+              </w:rPr>
+              <w:t>85.29%</w:t>
+            </w:r>
           </w:p>
         </w:tc>
         <w:tc>
@@ -8759,12 +9415,20 @@
             <w:pPr>
               <w:jc w:val="center"/>
               <w:rPr>
-                <w:rFonts w:hint="cs"/>
-                <w:sz w:val="20"/>
-                <w:szCs w:val="20"/>
-                <w:lang w:val="en-US"/>
-              </w:rPr>
-            </w:pPr>
+                <w:sz w:val="20"/>
+                <w:szCs w:val="20"/>
+                <w:lang w:val="en-US"/>
+              </w:rPr>
+            </w:pPr>
+            <w:r>
+              <w:rPr>
+                <w:rFonts w:ascii="Calibri" w:hAnsi="Calibri" w:cs="Calibri"/>
+                <w:color w:val="000000"/>
+                <w:sz w:val="22"/>
+                <w:szCs w:val="22"/>
+              </w:rPr>
+              <w:t>80.28%</w:t>
+            </w:r>
           </w:p>
         </w:tc>
       </w:tr>
@@ -8778,7 +9442,6 @@
             <w:pPr>
               <w:jc w:val="center"/>
               <w:rPr>
-                <w:rFonts w:hint="cs"/>
                 <w:sz w:val="20"/>
                 <w:szCs w:val="20"/>
                 <w:lang w:val="en-US"/>
@@ -8801,12 +9464,20 @@
             <w:pPr>
               <w:jc w:val="center"/>
               <w:rPr>
-                <w:rFonts w:hint="cs"/>
-                <w:sz w:val="20"/>
-                <w:szCs w:val="20"/>
-                <w:lang w:val="en-US"/>
-              </w:rPr>
-            </w:pPr>
+                <w:sz w:val="20"/>
+                <w:szCs w:val="20"/>
+                <w:lang w:val="en-US"/>
+              </w:rPr>
+            </w:pPr>
+            <w:r>
+              <w:rPr>
+                <w:rFonts w:ascii="Calibri" w:hAnsi="Calibri" w:cs="Calibri"/>
+                <w:color w:val="000000"/>
+                <w:sz w:val="22"/>
+                <w:szCs w:val="22"/>
+              </w:rPr>
+              <w:t>83.05%</w:t>
+            </w:r>
           </w:p>
         </w:tc>
         <w:tc>
@@ -8818,12 +9489,20 @@
             <w:pPr>
               <w:jc w:val="center"/>
               <w:rPr>
-                <w:rFonts w:hint="cs"/>
-                <w:sz w:val="20"/>
-                <w:szCs w:val="20"/>
-                <w:lang w:val="en-US"/>
-              </w:rPr>
-            </w:pPr>
+                <w:sz w:val="20"/>
+                <w:szCs w:val="20"/>
+                <w:lang w:val="en-US"/>
+              </w:rPr>
+            </w:pPr>
+            <w:r>
+              <w:rPr>
+                <w:rFonts w:ascii="Calibri" w:hAnsi="Calibri" w:cs="Calibri"/>
+                <w:color w:val="000000"/>
+                <w:sz w:val="22"/>
+                <w:szCs w:val="22"/>
+              </w:rPr>
+              <w:t>85.36%</w:t>
+            </w:r>
           </w:p>
         </w:tc>
         <w:tc>
@@ -8835,12 +9514,20 @@
             <w:pPr>
               <w:jc w:val="center"/>
               <w:rPr>
-                <w:rFonts w:hint="cs"/>
-                <w:sz w:val="20"/>
-                <w:szCs w:val="20"/>
-                <w:lang w:val="en-US"/>
-              </w:rPr>
-            </w:pPr>
+                <w:sz w:val="20"/>
+                <w:szCs w:val="20"/>
+                <w:lang w:val="en-US"/>
+              </w:rPr>
+            </w:pPr>
+            <w:r>
+              <w:rPr>
+                <w:rFonts w:ascii="Calibri" w:hAnsi="Calibri" w:cs="Calibri"/>
+                <w:color w:val="000000"/>
+                <w:sz w:val="22"/>
+                <w:szCs w:val="22"/>
+              </w:rPr>
+              <w:t>84.19%</w:t>
+            </w:r>
           </w:p>
         </w:tc>
       </w:tr>
@@ -8854,17 +9541,15 @@
             <w:pPr>
               <w:jc w:val="center"/>
               <w:rPr>
-                <w:rFonts w:hint="cs"/>
-                <w:sz w:val="20"/>
-                <w:szCs w:val="20"/>
-                <w:lang w:val="en-US"/>
-              </w:rPr>
-            </w:pPr>
-            <w:r>
-              <w:rPr>
-                <w:lang w:val="en-US"/>
-              </w:rPr>
-              <w:lastRenderedPageBreak/>
+                <w:sz w:val="20"/>
+                <w:szCs w:val="20"/>
+                <w:lang w:val="en-US"/>
+              </w:rPr>
+            </w:pPr>
+            <w:r>
+              <w:rPr>
+                <w:lang w:val="en-US"/>
+              </w:rPr>
               <w:t>ORG</w:t>
             </w:r>
           </w:p>
@@ -8878,12 +9563,20 @@
             <w:pPr>
               <w:jc w:val="center"/>
               <w:rPr>
-                <w:rFonts w:hint="cs"/>
-                <w:sz w:val="20"/>
-                <w:szCs w:val="20"/>
-                <w:lang w:val="en-US"/>
-              </w:rPr>
-            </w:pPr>
+                <w:sz w:val="20"/>
+                <w:szCs w:val="20"/>
+                <w:lang w:val="en-US"/>
+              </w:rPr>
+            </w:pPr>
+            <w:r>
+              <w:rPr>
+                <w:rFonts w:ascii="Calibri" w:hAnsi="Calibri" w:cs="Calibri"/>
+                <w:color w:val="000000"/>
+                <w:sz w:val="22"/>
+                <w:szCs w:val="22"/>
+              </w:rPr>
+              <w:t>59.68%</w:t>
+            </w:r>
           </w:p>
         </w:tc>
         <w:tc>
@@ -8895,12 +9588,20 @@
             <w:pPr>
               <w:jc w:val="center"/>
               <w:rPr>
-                <w:rFonts w:hint="cs"/>
-                <w:sz w:val="20"/>
-                <w:szCs w:val="20"/>
-                <w:lang w:val="en-US"/>
-              </w:rPr>
-            </w:pPr>
+                <w:sz w:val="20"/>
+                <w:szCs w:val="20"/>
+                <w:lang w:val="en-US"/>
+              </w:rPr>
+            </w:pPr>
+            <w:r>
+              <w:rPr>
+                <w:rFonts w:ascii="Calibri" w:hAnsi="Calibri" w:cs="Calibri"/>
+                <w:color w:val="000000"/>
+                <w:sz w:val="22"/>
+                <w:szCs w:val="22"/>
+              </w:rPr>
+              <w:t>68.53%</w:t>
+            </w:r>
           </w:p>
         </w:tc>
         <w:tc>
@@ -8912,12 +9613,20 @@
             <w:pPr>
               <w:jc w:val="center"/>
               <w:rPr>
-                <w:rFonts w:hint="cs"/>
-                <w:sz w:val="20"/>
-                <w:szCs w:val="20"/>
-                <w:lang w:val="en-US"/>
-              </w:rPr>
-            </w:pPr>
+                <w:sz w:val="20"/>
+                <w:szCs w:val="20"/>
+                <w:lang w:val="en-US"/>
+              </w:rPr>
+            </w:pPr>
+            <w:r>
+              <w:rPr>
+                <w:rFonts w:ascii="Calibri" w:hAnsi="Calibri" w:cs="Calibri"/>
+                <w:color w:val="000000"/>
+                <w:sz w:val="22"/>
+                <w:szCs w:val="22"/>
+              </w:rPr>
+              <w:t>63.80%</w:t>
+            </w:r>
           </w:p>
         </w:tc>
       </w:tr>
@@ -8936,42 +9645,26 @@
           <w:szCs w:val="20"/>
           <w:lang w:val="en-US"/>
         </w:rPr>
-        <w:t>*excluding ‘O’</w:t>
-      </w:r>
-    </w:p>
-    <w:p>
-      <w:pPr>
-        <w:rPr>
-          <w:lang w:val="en-US"/>
-        </w:rPr>
-      </w:pPr>
-      <w:r>
-        <w:rPr>
-          <w:lang w:val="en-US"/>
-        </w:rPr>
-        <w:t xml:space="preserve">As we can see </w:t>
-      </w:r>
-      <w:proofErr w:type="spellStart"/>
-      <w:r>
-        <w:rPr>
-          <w:lang w:val="en-US"/>
-        </w:rPr>
-        <w:t>blablabla</w:t>
-      </w:r>
-      <w:proofErr w:type="spellEnd"/>
-      <w:r>
-        <w:rPr>
-          <w:lang w:val="en-US"/>
-        </w:rPr>
-        <w:t>…..</w:t>
-      </w:r>
-    </w:p>
-    <w:p>
-      <w:pPr>
-        <w:rPr>
-          <w:lang w:val="en-US"/>
-        </w:rPr>
-      </w:pPr>
+        <w:t>*excluding ‘</w:t>
+      </w:r>
+      <w:proofErr w:type="gramStart"/>
+      <w:r>
+        <w:rPr>
+          <w:sz w:val="20"/>
+          <w:szCs w:val="20"/>
+          <w:lang w:val="en-US"/>
+        </w:rPr>
+        <w:t>O</w:t>
+      </w:r>
+      <w:proofErr w:type="gramEnd"/>
+      <w:r>
+        <w:rPr>
+          <w:sz w:val="20"/>
+          <w:szCs w:val="20"/>
+          <w:lang w:val="en-US"/>
+        </w:rPr>
+        <w:t>’</w:t>
+      </w:r>
     </w:p>
     <w:p>
       <w:pPr>
@@ -10306,7 +10999,7 @@
   <w:style w:type="paragraph" w:default="1" w:styleId="Normal">
     <w:name w:val="Normal"/>
     <w:qFormat/>
-    <w:rsid w:val="004E4AD4"/>
+    <w:rsid w:val="00B029A9"/>
   </w:style>
   <w:style w:type="paragraph" w:styleId="Heading1">
     <w:name w:val="heading 1"/>

</xml_diff>

<commit_message>
a little more improvements
</commit_message>
<xml_diff>
--- a/report.docx
+++ b/report.docx
@@ -1574,7 +1574,7 @@
           <w:color w:val="000000"/>
           <w:lang w:val="en-US"/>
         </w:rPr>
-        <w:t>words, bigrams, previous pos and so on)</w:t>
+        <w:t>words, bigrams, previous pos</w:t>
       </w:r>
       <w:r>
         <w:rPr>
@@ -1582,6 +1582,22 @@
           <w:color w:val="000000"/>
           <w:lang w:val="en-US"/>
         </w:rPr>
+        <w:t>,</w:t>
+      </w:r>
+      <w:r>
+        <w:rPr>
+          <w:rFonts w:ascii="Aptos" w:hAnsi="Aptos" w:cs="Arial"/>
+          <w:color w:val="000000"/>
+          <w:lang w:val="en-US"/>
+        </w:rPr>
+        <w:t xml:space="preserve"> and so on)</w:t>
+      </w:r>
+      <w:r>
+        <w:rPr>
+          <w:rFonts w:ascii="Aptos" w:hAnsi="Aptos" w:cs="Arial"/>
+          <w:color w:val="000000"/>
+          <w:lang w:val="en-US"/>
+        </w:rPr>
         <w:t xml:space="preserve"> and their values are their POS distribution</w:t>
       </w:r>
       <w:r>
@@ -1622,7 +1638,7 @@
           <w:color w:val="000000"/>
           <w:lang w:val="en-US"/>
         </w:rPr>
-        <w:t>inference we</w:t>
+        <w:t>inference</w:t>
       </w:r>
       <w:r>
         <w:rPr>
@@ -1630,6 +1646,22 @@
           <w:color w:val="000000"/>
           <w:lang w:val="en-US"/>
         </w:rPr>
+        <w:t>,</w:t>
+      </w:r>
+      <w:r>
+        <w:rPr>
+          <w:rFonts w:ascii="Aptos" w:hAnsi="Aptos" w:cs="Arial"/>
+          <w:color w:val="000000"/>
+          <w:lang w:val="en-US"/>
+        </w:rPr>
+        <w:t xml:space="preserve"> we</w:t>
+      </w:r>
+      <w:r>
+        <w:rPr>
+          <w:rFonts w:ascii="Aptos" w:hAnsi="Aptos" w:cs="Arial"/>
+          <w:color w:val="000000"/>
+          <w:lang w:val="en-US"/>
+        </w:rPr>
         <w:t xml:space="preserve"> </w:t>
       </w:r>
       <w:r>
@@ -1670,7 +1702,15 @@
           <w:color w:val="000000"/>
           <w:lang w:val="en-US"/>
         </w:rPr>
-        <w:t>unknow wo</w:t>
+        <w:t>unknown</w:t>
+      </w:r>
+      <w:r>
+        <w:rPr>
+          <w:rFonts w:ascii="Aptos" w:hAnsi="Aptos" w:cs="Arial"/>
+          <w:color w:val="000000"/>
+          <w:lang w:val="en-US"/>
+        </w:rPr>
+        <w:t xml:space="preserve"> wo</w:t>
       </w:r>
       <w:r>
         <w:rPr>
@@ -1920,6 +1960,12 @@
         <w:rPr>
           <w:lang w:val="en-US"/>
         </w:rPr>
+        <w:t>,</w:t>
+      </w:r>
+      <w:r>
+        <w:rPr>
+          <w:lang w:val="en-US"/>
+        </w:rPr>
         <w:t xml:space="preserve"> </w:t>
       </w:r>
       <w:r>
@@ -1986,7 +2032,31 @@
         <w:rPr>
           <w:lang w:val="en-US"/>
         </w:rPr>
-        <w:t xml:space="preserve"> to determine the tag we tried two method,</w:t>
+        <w:t xml:space="preserve"> </w:t>
+      </w:r>
+      <w:r>
+        <w:rPr>
+          <w:lang w:val="en-US"/>
+        </w:rPr>
+        <w:t>To</w:t>
+      </w:r>
+      <w:r>
+        <w:rPr>
+          <w:lang w:val="en-US"/>
+        </w:rPr>
+        <w:t xml:space="preserve"> determine the tag we tried two </w:t>
+      </w:r>
+      <w:r>
+        <w:rPr>
+          <w:lang w:val="en-US"/>
+        </w:rPr>
+        <w:t>methods</w:t>
+      </w:r>
+      <w:r>
+        <w:rPr>
+          <w:lang w:val="en-US"/>
+        </w:rPr>
+        <w:t>,</w:t>
       </w:r>
       <w:r>
         <w:rPr>
@@ -2538,21 +2608,35 @@
           <w:color w:val="000000"/>
           <w:lang w:val="en-US"/>
         </w:rPr>
-        <w:t xml:space="preserve"> improving results. Our </w:t>
-      </w:r>
-      <w:r>
-        <w:rPr>
-          <w:color w:val="000000"/>
-          <w:lang w:val="en-US"/>
-        </w:rPr>
-        <w:t>assumption</w:t>
-      </w:r>
-      <w:r>
-        <w:rPr>
-          <w:color w:val="000000"/>
-          <w:lang w:val="en-US"/>
-        </w:rPr>
-        <w:t xml:space="preserve"> was </w:t>
+        <w:t xml:space="preserve"> </w:t>
+      </w:r>
+      <w:r>
+        <w:rPr>
+          <w:color w:val="000000"/>
+          <w:lang w:val="en-US"/>
+        </w:rPr>
+        <w:t>improves</w:t>
+      </w:r>
+      <w:r>
+        <w:rPr>
+          <w:color w:val="000000"/>
+          <w:lang w:val="en-US"/>
+        </w:rPr>
+        <w:t xml:space="preserve"> results. </w:t>
+      </w:r>
+      <w:r>
+        <w:rPr>
+          <w:color w:val="000000"/>
+          <w:lang w:val="en-US"/>
+        </w:rPr>
+        <w:t>We assumed</w:t>
+      </w:r>
+      <w:r>
+        <w:rPr>
+          <w:color w:val="000000"/>
+          <w:lang w:val="en-US"/>
+        </w:rPr>
+        <w:t xml:space="preserve"> </w:t>
       </w:r>
       <w:r>
         <w:rPr>
@@ -2573,8 +2657,17 @@
           <w:color w:val="000000"/>
           <w:lang w:val="en-US"/>
         </w:rPr>
-        <w:t>it can</w:t>
-      </w:r>
+        <w:t xml:space="preserve">it </w:t>
+      </w:r>
+      <w:proofErr w:type="gramStart"/>
+      <w:r>
+        <w:rPr>
+          <w:color w:val="000000"/>
+          <w:lang w:val="en-US"/>
+        </w:rPr>
+        <w:t>can</w:t>
+      </w:r>
+      <w:proofErr w:type="gramEnd"/>
       <w:r>
         <w:rPr>
           <w:color w:val="000000"/>
@@ -2759,7 +2852,21 @@
           <w:color w:val="000000"/>
           <w:lang w:val="en-US"/>
         </w:rPr>
-        <w:t xml:space="preserve">, as its </w:t>
+        <w:t xml:space="preserve">, as </w:t>
+      </w:r>
+      <w:r>
+        <w:rPr>
+          <w:color w:val="000000"/>
+          <w:lang w:val="en-US"/>
+        </w:rPr>
+        <w:t>it</w:t>
+      </w:r>
+      <w:r>
+        <w:rPr>
+          <w:color w:val="000000"/>
+          <w:lang w:val="en-US"/>
+        </w:rPr>
+        <w:t xml:space="preserve"> </w:t>
       </w:r>
       <w:r>
         <w:rPr>
@@ -3250,7 +3357,31 @@
         <w:rPr>
           <w:lang w:val="en-US"/>
         </w:rPr>
-        <w:t xml:space="preserve">we checked their size and how much their overlapping with our training data. Our assumption is that </w:t>
+        <w:t xml:space="preserve">we checked their size and how much their </w:t>
+      </w:r>
+      <w:r>
+        <w:rPr>
+          <w:lang w:val="en-US"/>
+        </w:rPr>
+        <w:t>overlapped</w:t>
+      </w:r>
+      <w:r>
+        <w:rPr>
+          <w:lang w:val="en-US"/>
+        </w:rPr>
+        <w:t xml:space="preserve"> with our training data. </w:t>
+      </w:r>
+      <w:r>
+        <w:rPr>
+          <w:lang w:val="en-US"/>
+        </w:rPr>
+        <w:t>We assumed</w:t>
+      </w:r>
+      <w:r>
+        <w:rPr>
+          <w:lang w:val="en-US"/>
+        </w:rPr>
+        <w:t xml:space="preserve"> that </w:t>
       </w:r>
       <w:r>
         <w:rPr>
@@ -3382,7 +3513,19 @@
         <w:rPr>
           <w:lang w:val="en-US"/>
         </w:rPr>
-        <w:t xml:space="preserve"> because we afraid maybe </w:t>
+        <w:t xml:space="preserve"> because we </w:t>
+      </w:r>
+      <w:r>
+        <w:rPr>
+          <w:lang w:val="en-US"/>
+        </w:rPr>
+        <w:t xml:space="preserve">were </w:t>
+      </w:r>
+      <w:r>
+        <w:rPr>
+          <w:lang w:val="en-US"/>
+        </w:rPr>
+        <w:t xml:space="preserve">afraid maybe </w:t>
       </w:r>
       <w:r>
         <w:rPr>
@@ -3394,7 +3537,19 @@
         <w:rPr>
           <w:lang w:val="en-US"/>
         </w:rPr>
-        <w:t xml:space="preserve"> will fit </w:t>
+        <w:t xml:space="preserve"> </w:t>
+      </w:r>
+      <w:r>
+        <w:rPr>
+          <w:lang w:val="en-US"/>
+        </w:rPr>
+        <w:t>would</w:t>
+      </w:r>
+      <w:r>
+        <w:rPr>
+          <w:lang w:val="en-US"/>
+        </w:rPr>
+        <w:t xml:space="preserve"> fit </w:t>
       </w:r>
       <w:r>
         <w:rPr>
@@ -3448,16 +3603,26 @@
         <w:rPr>
           <w:lang w:val="en-US"/>
         </w:rPr>
-        <w:t xml:space="preserve"> non relevant models (like </w:t>
-      </w:r>
-      <w:proofErr w:type="spellStart"/>
-      <w:r>
-        <w:rPr>
-          <w:lang w:val="en-US"/>
-        </w:rPr>
-        <w:t>russian</w:t>
-      </w:r>
-      <w:proofErr w:type="spellEnd"/>
+        <w:t xml:space="preserve"> </w:t>
+      </w:r>
+      <w:r>
+        <w:rPr>
+          <w:lang w:val="en-US"/>
+        </w:rPr>
+        <w:t>nonrelevant</w:t>
+      </w:r>
+      <w:r>
+        <w:rPr>
+          <w:lang w:val="en-US"/>
+        </w:rPr>
+        <w:t xml:space="preserve"> models (like </w:t>
+      </w:r>
+      <w:r>
+        <w:rPr>
+          <w:lang w:val="en-US"/>
+        </w:rPr>
+        <w:t>Russian</w:t>
+      </w:r>
       <w:r>
         <w:rPr>
           <w:lang w:val="en-US"/>
@@ -4017,6 +4182,9 @@
       <w:r>
         <w:t xml:space="preserve"> are allowed to use the output of </w:t>
       </w:r>
+      <w:r>
+        <w:t xml:space="preserve">a </w:t>
+      </w:r>
       <w:proofErr w:type="spellStart"/>
       <w:r>
         <w:t>roberta</w:t>
@@ -4078,7 +4246,19 @@
         <w:rPr>
           <w:lang w:val="en-US"/>
         </w:rPr>
-        <w:t xml:space="preserve"> are contextualized</w:t>
+        <w:t xml:space="preserve"> </w:t>
+      </w:r>
+      <w:r>
+        <w:rPr>
+          <w:lang w:val="en-US"/>
+        </w:rPr>
+        <w:t>is</w:t>
+      </w:r>
+      <w:r>
+        <w:rPr>
+          <w:lang w:val="en-US"/>
+        </w:rPr>
+        <w:t xml:space="preserve"> contextualized</w:t>
       </w:r>
       <w:r>
         <w:rPr>
@@ -4171,14 +4351,12 @@
         </w:rPr>
         <w:t xml:space="preserve"> architecture as above and </w:t>
       </w:r>
-      <w:proofErr w:type="gramStart"/>
-      <w:r>
-        <w:rPr>
-          <w:lang w:val="en-US"/>
-        </w:rPr>
-        <w:t>explore</w:t>
-      </w:r>
-      <w:proofErr w:type="gramEnd"/>
+      <w:r>
+        <w:rPr>
+          <w:lang w:val="en-US"/>
+        </w:rPr>
+        <w:t>explored</w:t>
+      </w:r>
       <w:r>
         <w:rPr>
           <w:lang w:val="en-US"/>
@@ -4756,7 +4934,19 @@
         <w:rPr>
           <w:lang w:val="en-US"/>
         </w:rPr>
-        <w:t xml:space="preserve"> word and if it’s a NER tag different than ‘O’ so its inside the span.</w:t>
+        <w:t xml:space="preserve"> word and if it’s a NER tag different than ‘O’ so </w:t>
+      </w:r>
+      <w:r>
+        <w:rPr>
+          <w:lang w:val="en-US"/>
+        </w:rPr>
+        <w:t>it's</w:t>
+      </w:r>
+      <w:r>
+        <w:rPr>
+          <w:lang w:val="en-US"/>
+        </w:rPr>
+        <w:t xml:space="preserve"> inside the span.</w:t>
       </w:r>
       <w:r>
         <w:rPr>
@@ -8661,7 +8851,19 @@
         <w:rPr>
           <w:lang w:val="en-US"/>
         </w:rPr>
-        <w:t xml:space="preserve"> we had to think about out of the box solutions</w:t>
+        <w:t xml:space="preserve"> we had to think about </w:t>
+      </w:r>
+      <w:r>
+        <w:rPr>
+          <w:lang w:val="en-US"/>
+        </w:rPr>
+        <w:t>out-of-the-box</w:t>
+      </w:r>
+      <w:r>
+        <w:rPr>
+          <w:lang w:val="en-US"/>
+        </w:rPr>
+        <w:t xml:space="preserve"> solutions</w:t>
       </w:r>
       <w:r>
         <w:rPr>
@@ -8703,7 +8905,13 @@
         <w:rPr>
           <w:lang w:val="en-US"/>
         </w:rPr>
-        <w:t xml:space="preserve">building a </w:t>
+        <w:t>built</w:t>
+      </w:r>
+      <w:r>
+        <w:rPr>
+          <w:lang w:val="en-US"/>
+        </w:rPr>
+        <w:t xml:space="preserve"> a </w:t>
       </w:r>
       <w:r>
         <w:rPr>
@@ -8721,7 +8929,13 @@
         <w:rPr>
           <w:lang w:val="en-US"/>
         </w:rPr>
-        <w:t>pass over our in</w:t>
+        <w:t>passed</w:t>
+      </w:r>
+      <w:r>
+        <w:rPr>
+          <w:lang w:val="en-US"/>
+        </w:rPr>
+        <w:t xml:space="preserve"> over our in</w:t>
       </w:r>
       <w:r>
         <w:rPr>
@@ -8752,7 +8966,31 @@
         <w:rPr>
           <w:lang w:val="en-US"/>
         </w:rPr>
-        <w:t>vious patterns like number, dates and more.</w:t>
+        <w:t xml:space="preserve">vious patterns like </w:t>
+      </w:r>
+      <w:r>
+        <w:rPr>
+          <w:lang w:val="en-US"/>
+        </w:rPr>
+        <w:t>numbers</w:t>
+      </w:r>
+      <w:r>
+        <w:rPr>
+          <w:lang w:val="en-US"/>
+        </w:rPr>
+        <w:t>, dates</w:t>
+      </w:r>
+      <w:r>
+        <w:rPr>
+          <w:lang w:val="en-US"/>
+        </w:rPr>
+        <w:t>,</w:t>
+      </w:r>
+      <w:r>
+        <w:rPr>
+          <w:lang w:val="en-US"/>
+        </w:rPr>
+        <w:t xml:space="preserve"> and more.</w:t>
       </w:r>
       <w:r>
         <w:rPr>
@@ -8764,7 +9002,25 @@
         <w:rPr>
           <w:lang w:val="en-US"/>
         </w:rPr>
-        <w:t xml:space="preserve">After it we </w:t>
+        <w:t xml:space="preserve">After </w:t>
+      </w:r>
+      <w:r>
+        <w:rPr>
+          <w:lang w:val="en-US"/>
+        </w:rPr>
+        <w:t>that</w:t>
+      </w:r>
+      <w:r>
+        <w:rPr>
+          <w:lang w:val="en-US"/>
+        </w:rPr>
+        <w:t>,</w:t>
+      </w:r>
+      <w:r>
+        <w:rPr>
+          <w:lang w:val="en-US"/>
+        </w:rPr>
+        <w:t xml:space="preserve"> we </w:t>
       </w:r>
       <w:r>
         <w:rPr>
@@ -8890,7 +9146,31 @@
         <w:rPr>
           <w:lang w:val="en-US"/>
         </w:rPr>
-        <w:t xml:space="preserve">common words and the most important things is to pass each word just once in assumption that </w:t>
+        <w:t xml:space="preserve">common words and the most important </w:t>
+      </w:r>
+      <w:r>
+        <w:rPr>
+          <w:lang w:val="en-US"/>
+        </w:rPr>
+        <w:t>thing</w:t>
+      </w:r>
+      <w:r>
+        <w:rPr>
+          <w:lang w:val="en-US"/>
+        </w:rPr>
+        <w:t xml:space="preserve"> is to pass each word just once in </w:t>
+      </w:r>
+      <w:r>
+        <w:rPr>
+          <w:lang w:val="en-US"/>
+        </w:rPr>
+        <w:t xml:space="preserve">the </w:t>
+      </w:r>
+      <w:r>
+        <w:rPr>
+          <w:lang w:val="en-US"/>
+        </w:rPr>
+        <w:t xml:space="preserve">assumption that </w:t>
       </w:r>
       <w:r>
         <w:rPr>
@@ -8933,7 +9213,19 @@
         <w:rPr>
           <w:lang w:val="en-US"/>
         </w:rPr>
-        <w:t xml:space="preserve">Some more rules we found are that the words ‘of’ and ‘in’ that comes </w:t>
+        <w:t xml:space="preserve">Some more rules we found are that the words ‘of’ and ‘in’ that </w:t>
+      </w:r>
+      <w:r>
+        <w:rPr>
+          <w:lang w:val="en-US"/>
+        </w:rPr>
+        <w:t>come</w:t>
+      </w:r>
+      <w:r>
+        <w:rPr>
+          <w:lang w:val="en-US"/>
+        </w:rPr>
+        <w:t xml:space="preserve"> </w:t>
       </w:r>
       <w:r>
         <w:rPr>
@@ -8945,7 +9237,19 @@
         <w:rPr>
           <w:lang w:val="en-US"/>
         </w:rPr>
-        <w:t xml:space="preserve">ORG’, ‘MISC’ or ‘LOC’ are </w:t>
+        <w:t>ORG’, ‘MISC’</w:t>
+      </w:r>
+      <w:r>
+        <w:rPr>
+          <w:lang w:val="en-US"/>
+        </w:rPr>
+        <w:t>,</w:t>
+      </w:r>
+      <w:r>
+        <w:rPr>
+          <w:lang w:val="en-US"/>
+        </w:rPr>
+        <w:t xml:space="preserve"> or ‘LOC’ are </w:t>
       </w:r>
       <w:r>
         <w:rPr>
@@ -9022,6 +9326,12 @@
           <w:lang w:val="en-US"/>
         </w:rPr>
         <w:t xml:space="preserve">Overall Accuracy (including ‘O’): </w:t>
+      </w:r>
+      <w:r>
+        <w:rPr>
+          <w:lang w:val="en-US"/>
+        </w:rPr>
+        <w:t>95.7%</w:t>
       </w:r>
     </w:p>
     <w:tbl>
@@ -9672,6 +9982,30 @@
           <w:lang w:val="en-US"/>
         </w:rPr>
       </w:pPr>
+      <w:r>
+        <w:rPr>
+          <w:lang w:val="en-US"/>
+        </w:rPr>
+        <w:t xml:space="preserve">We analyze our result predictions after every improvement, trying to identify further opportunities for improvement. We have noticed that our performance on the ‘ORG’ tags is still low, so we have decided to focus on them. We found that many organizations use locations and other identifying information in their names (such as sports clubs or businesses starting with the city name like ‘New York Knicks’). Therefore, our idea is to iterate over each multiple-word entity </w:t>
+      </w:r>
+      <w:r>
+        <w:rPr>
+          <w:lang w:val="en-US"/>
+        </w:rPr>
+        <w:t>and assign the most common tag to the entire entity, instead of assigning different tags to different words within the same entity</w:t>
+      </w:r>
+      <w:r>
+        <w:rPr>
+          <w:lang w:val="en-US"/>
+        </w:rPr>
+        <w:t>. We have modified the model accordingly</w:t>
+      </w:r>
+      <w:r>
+        <w:rPr>
+          <w:lang w:val="en-US"/>
+        </w:rPr>
+        <w:t xml:space="preserve"> and got the following improved result!</w:t>
+      </w:r>
     </w:p>
     <w:p>
       <w:pPr>
@@ -9679,6 +10013,672 @@
           <w:lang w:val="en-US"/>
         </w:rPr>
       </w:pPr>
+      <w:r>
+        <w:rPr>
+          <w:lang w:val="en-US"/>
+        </w:rPr>
+        <w:t xml:space="preserve">Overall Accuracy (including ‘O’): </w:t>
+      </w:r>
+      <w:r>
+        <w:rPr>
+          <w:lang w:val="en-US"/>
+        </w:rPr>
+        <w:t>96.</w:t>
+      </w:r>
+      <w:r>
+        <w:rPr>
+          <w:lang w:val="en-US"/>
+        </w:rPr>
+        <w:t>35</w:t>
+      </w:r>
+      <w:r>
+        <w:rPr>
+          <w:lang w:val="en-US"/>
+        </w:rPr>
+        <w:t>%</w:t>
+      </w:r>
+    </w:p>
+    <w:tbl>
+      <w:tblPr>
+        <w:tblStyle w:val="TableGrid"/>
+        <w:tblW w:w="0" w:type="auto"/>
+        <w:tblLook w:val="04A0" w:firstRow="1" w:lastRow="0" w:firstColumn="1" w:lastColumn="0" w:noHBand="0" w:noVBand="1"/>
+      </w:tblPr>
+      <w:tblGrid>
+        <w:gridCol w:w="2614"/>
+        <w:gridCol w:w="2614"/>
+        <w:gridCol w:w="2614"/>
+        <w:gridCol w:w="2614"/>
+      </w:tblGrid>
+      <w:tr>
+        <w:tc>
+          <w:tcPr>
+            <w:tcW w:w="2614" w:type="dxa"/>
+            <w:vAlign w:val="center"/>
+          </w:tcPr>
+          <w:p>
+            <w:pPr>
+              <w:jc w:val="center"/>
+              <w:rPr>
+                <w:sz w:val="20"/>
+                <w:szCs w:val="20"/>
+                <w:lang w:val="en-US"/>
+              </w:rPr>
+            </w:pPr>
+          </w:p>
+        </w:tc>
+        <w:tc>
+          <w:tcPr>
+            <w:tcW w:w="2614" w:type="dxa"/>
+            <w:vAlign w:val="center"/>
+          </w:tcPr>
+          <w:p>
+            <w:pPr>
+              <w:jc w:val="center"/>
+              <w:rPr>
+                <w:sz w:val="20"/>
+                <w:szCs w:val="20"/>
+                <w:lang w:val="en-US"/>
+              </w:rPr>
+            </w:pPr>
+            <w:r>
+              <w:rPr>
+                <w:lang w:val="en-US"/>
+              </w:rPr>
+              <w:t>Precision</w:t>
+            </w:r>
+          </w:p>
+        </w:tc>
+        <w:tc>
+          <w:tcPr>
+            <w:tcW w:w="2614" w:type="dxa"/>
+            <w:vAlign w:val="center"/>
+          </w:tcPr>
+          <w:p>
+            <w:pPr>
+              <w:jc w:val="center"/>
+              <w:rPr>
+                <w:sz w:val="20"/>
+                <w:szCs w:val="20"/>
+                <w:lang w:val="en-US"/>
+              </w:rPr>
+            </w:pPr>
+            <w:r>
+              <w:rPr>
+                <w:lang w:val="en-US"/>
+              </w:rPr>
+              <w:t>Recall</w:t>
+            </w:r>
+          </w:p>
+        </w:tc>
+        <w:tc>
+          <w:tcPr>
+            <w:tcW w:w="2614" w:type="dxa"/>
+            <w:vAlign w:val="center"/>
+          </w:tcPr>
+          <w:p>
+            <w:pPr>
+              <w:jc w:val="center"/>
+              <w:rPr>
+                <w:sz w:val="20"/>
+                <w:szCs w:val="20"/>
+                <w:lang w:val="en-US"/>
+              </w:rPr>
+            </w:pPr>
+            <w:r>
+              <w:rPr>
+                <w:lang w:val="en-US"/>
+              </w:rPr>
+              <w:t>F1</w:t>
+            </w:r>
+          </w:p>
+        </w:tc>
+      </w:tr>
+      <w:tr>
+        <w:tc>
+          <w:tcPr>
+            <w:tcW w:w="2614" w:type="dxa"/>
+            <w:vAlign w:val="center"/>
+          </w:tcPr>
+          <w:p>
+            <w:pPr>
+              <w:rPr>
+                <w:b/>
+                <w:bCs/>
+                <w:sz w:val="20"/>
+                <w:szCs w:val="20"/>
+                <w:lang w:val="en-US"/>
+              </w:rPr>
+            </w:pPr>
+            <w:r>
+              <w:rPr>
+                <w:b/>
+                <w:bCs/>
+                <w:lang w:val="en-US"/>
+              </w:rPr>
+              <w:t>All-types*</w:t>
+            </w:r>
+          </w:p>
+        </w:tc>
+        <w:tc>
+          <w:tcPr>
+            <w:tcW w:w="2614" w:type="dxa"/>
+            <w:vAlign w:val="bottom"/>
+          </w:tcPr>
+          <w:p>
+            <w:pPr>
+              <w:jc w:val="center"/>
+              <w:rPr>
+                <w:b/>
+                <w:bCs/>
+                <w:sz w:val="20"/>
+                <w:szCs w:val="20"/>
+                <w:lang w:val="en-US"/>
+              </w:rPr>
+            </w:pPr>
+            <w:r>
+              <w:rPr>
+                <w:rFonts w:ascii="Calibri" w:hAnsi="Calibri" w:cs="Calibri"/>
+                <w:b/>
+                <w:bCs/>
+                <w:color w:val="000000"/>
+                <w:sz w:val="22"/>
+                <w:szCs w:val="22"/>
+              </w:rPr>
+              <w:t>80.91%</w:t>
+            </w:r>
+          </w:p>
+        </w:tc>
+        <w:tc>
+          <w:tcPr>
+            <w:tcW w:w="2614" w:type="dxa"/>
+            <w:vAlign w:val="bottom"/>
+          </w:tcPr>
+          <w:p>
+            <w:pPr>
+              <w:jc w:val="center"/>
+              <w:rPr>
+                <w:b/>
+                <w:bCs/>
+                <w:sz w:val="20"/>
+                <w:szCs w:val="20"/>
+                <w:lang w:val="en-US"/>
+              </w:rPr>
+            </w:pPr>
+            <w:r>
+              <w:rPr>
+                <w:rFonts w:ascii="Calibri" w:hAnsi="Calibri" w:cs="Calibri"/>
+                <w:b/>
+                <w:bCs/>
+                <w:color w:val="000000"/>
+                <w:sz w:val="22"/>
+                <w:szCs w:val="22"/>
+              </w:rPr>
+              <w:t>82.25%</w:t>
+            </w:r>
+          </w:p>
+        </w:tc>
+        <w:tc>
+          <w:tcPr>
+            <w:tcW w:w="2614" w:type="dxa"/>
+            <w:vAlign w:val="bottom"/>
+          </w:tcPr>
+          <w:p>
+            <w:pPr>
+              <w:jc w:val="center"/>
+              <w:rPr>
+                <w:b/>
+                <w:bCs/>
+                <w:sz w:val="20"/>
+                <w:szCs w:val="20"/>
+                <w:lang w:val="en-US"/>
+              </w:rPr>
+            </w:pPr>
+            <w:r>
+              <w:rPr>
+                <w:rFonts w:ascii="Calibri" w:hAnsi="Calibri" w:cs="Calibri"/>
+                <w:b/>
+                <w:bCs/>
+                <w:color w:val="000000"/>
+                <w:sz w:val="22"/>
+                <w:szCs w:val="22"/>
+              </w:rPr>
+              <w:t>81.57%</w:t>
+            </w:r>
+          </w:p>
+        </w:tc>
+      </w:tr>
+      <w:tr>
+        <w:tc>
+          <w:tcPr>
+            <w:tcW w:w="2614" w:type="dxa"/>
+            <w:vAlign w:val="center"/>
+          </w:tcPr>
+          <w:p>
+            <w:pPr>
+              <w:jc w:val="center"/>
+              <w:rPr>
+                <w:sz w:val="20"/>
+                <w:szCs w:val="20"/>
+                <w:lang w:val="en-US"/>
+              </w:rPr>
+            </w:pPr>
+            <w:r>
+              <w:rPr>
+                <w:lang w:val="en-US"/>
+              </w:rPr>
+              <w:t>MISC</w:t>
+            </w:r>
+          </w:p>
+        </w:tc>
+        <w:tc>
+          <w:tcPr>
+            <w:tcW w:w="2614" w:type="dxa"/>
+            <w:vAlign w:val="bottom"/>
+          </w:tcPr>
+          <w:p>
+            <w:pPr>
+              <w:jc w:val="center"/>
+              <w:rPr>
+                <w:sz w:val="20"/>
+                <w:szCs w:val="20"/>
+                <w:lang w:val="en-US"/>
+              </w:rPr>
+            </w:pPr>
+            <w:r>
+              <w:rPr>
+                <w:rFonts w:ascii="Calibri" w:hAnsi="Calibri" w:cs="Calibri"/>
+                <w:color w:val="000000"/>
+                <w:sz w:val="22"/>
+                <w:szCs w:val="22"/>
+              </w:rPr>
+              <w:t>83.25%</w:t>
+            </w:r>
+          </w:p>
+        </w:tc>
+        <w:tc>
+          <w:tcPr>
+            <w:tcW w:w="2614" w:type="dxa"/>
+            <w:vAlign w:val="bottom"/>
+          </w:tcPr>
+          <w:p>
+            <w:pPr>
+              <w:jc w:val="center"/>
+              <w:rPr>
+                <w:sz w:val="20"/>
+                <w:szCs w:val="20"/>
+                <w:lang w:val="en-US"/>
+              </w:rPr>
+            </w:pPr>
+            <w:r>
+              <w:rPr>
+                <w:rFonts w:ascii="Calibri" w:hAnsi="Calibri" w:cs="Calibri"/>
+                <w:color w:val="000000"/>
+                <w:sz w:val="22"/>
+                <w:szCs w:val="22"/>
+              </w:rPr>
+              <w:t>86.86%</w:t>
+            </w:r>
+          </w:p>
+        </w:tc>
+        <w:tc>
+          <w:tcPr>
+            <w:tcW w:w="2614" w:type="dxa"/>
+            <w:vAlign w:val="bottom"/>
+          </w:tcPr>
+          <w:p>
+            <w:pPr>
+              <w:jc w:val="center"/>
+              <w:rPr>
+                <w:sz w:val="20"/>
+                <w:szCs w:val="20"/>
+                <w:lang w:val="en-US"/>
+              </w:rPr>
+            </w:pPr>
+            <w:r>
+              <w:rPr>
+                <w:rFonts w:ascii="Calibri" w:hAnsi="Calibri" w:cs="Calibri"/>
+                <w:color w:val="000000"/>
+                <w:sz w:val="22"/>
+                <w:szCs w:val="22"/>
+              </w:rPr>
+              <w:t>85.02%</w:t>
+            </w:r>
+          </w:p>
+        </w:tc>
+      </w:tr>
+      <w:tr>
+        <w:tc>
+          <w:tcPr>
+            <w:tcW w:w="2614" w:type="dxa"/>
+            <w:vAlign w:val="center"/>
+          </w:tcPr>
+          <w:p>
+            <w:pPr>
+              <w:jc w:val="center"/>
+              <w:rPr>
+                <w:sz w:val="20"/>
+                <w:szCs w:val="20"/>
+                <w:lang w:val="en-US"/>
+              </w:rPr>
+            </w:pPr>
+            <w:r>
+              <w:rPr>
+                <w:lang w:val="en-US"/>
+              </w:rPr>
+              <w:t>PER</w:t>
+            </w:r>
+          </w:p>
+        </w:tc>
+        <w:tc>
+          <w:tcPr>
+            <w:tcW w:w="2614" w:type="dxa"/>
+            <w:vAlign w:val="bottom"/>
+          </w:tcPr>
+          <w:p>
+            <w:pPr>
+              <w:jc w:val="center"/>
+              <w:rPr>
+                <w:sz w:val="20"/>
+                <w:szCs w:val="20"/>
+                <w:lang w:val="en-US"/>
+              </w:rPr>
+            </w:pPr>
+            <w:r>
+              <w:rPr>
+                <w:rFonts w:ascii="Calibri" w:hAnsi="Calibri" w:cs="Calibri"/>
+                <w:color w:val="000000"/>
+                <w:sz w:val="22"/>
+                <w:szCs w:val="22"/>
+              </w:rPr>
+              <w:t>70.36%</w:t>
+            </w:r>
+          </w:p>
+        </w:tc>
+        <w:tc>
+          <w:tcPr>
+            <w:tcW w:w="2614" w:type="dxa"/>
+            <w:vAlign w:val="bottom"/>
+          </w:tcPr>
+          <w:p>
+            <w:pPr>
+              <w:jc w:val="center"/>
+              <w:rPr>
+                <w:sz w:val="20"/>
+                <w:szCs w:val="20"/>
+                <w:lang w:val="en-US"/>
+              </w:rPr>
+            </w:pPr>
+            <w:r>
+              <w:rPr>
+                <w:rFonts w:ascii="Calibri" w:hAnsi="Calibri" w:cs="Calibri"/>
+                <w:color w:val="000000"/>
+                <w:sz w:val="22"/>
+                <w:szCs w:val="22"/>
+              </w:rPr>
+              <w:t>76.29%</w:t>
+            </w:r>
+          </w:p>
+        </w:tc>
+        <w:tc>
+          <w:tcPr>
+            <w:tcW w:w="2614" w:type="dxa"/>
+            <w:vAlign w:val="bottom"/>
+          </w:tcPr>
+          <w:p>
+            <w:pPr>
+              <w:jc w:val="center"/>
+              <w:rPr>
+                <w:sz w:val="20"/>
+                <w:szCs w:val="20"/>
+                <w:lang w:val="en-US"/>
+              </w:rPr>
+            </w:pPr>
+            <w:r>
+              <w:rPr>
+                <w:rFonts w:ascii="Calibri" w:hAnsi="Calibri" w:cs="Calibri"/>
+                <w:color w:val="000000"/>
+                <w:sz w:val="22"/>
+                <w:szCs w:val="22"/>
+              </w:rPr>
+              <w:t>73.20%</w:t>
+            </w:r>
+          </w:p>
+        </w:tc>
+      </w:tr>
+      <w:tr>
+        <w:tc>
+          <w:tcPr>
+            <w:tcW w:w="2614" w:type="dxa"/>
+            <w:vAlign w:val="center"/>
+          </w:tcPr>
+          <w:p>
+            <w:pPr>
+              <w:jc w:val="center"/>
+              <w:rPr>
+                <w:sz w:val="20"/>
+                <w:szCs w:val="20"/>
+                <w:lang w:val="en-US"/>
+              </w:rPr>
+            </w:pPr>
+            <w:r>
+              <w:rPr>
+                <w:lang w:val="en-US"/>
+              </w:rPr>
+              <w:t>LOC</w:t>
+            </w:r>
+          </w:p>
+        </w:tc>
+        <w:tc>
+          <w:tcPr>
+            <w:tcW w:w="2614" w:type="dxa"/>
+            <w:vAlign w:val="bottom"/>
+          </w:tcPr>
+          <w:p>
+            <w:pPr>
+              <w:jc w:val="center"/>
+              <w:rPr>
+                <w:sz w:val="20"/>
+                <w:szCs w:val="20"/>
+                <w:lang w:val="en-US"/>
+              </w:rPr>
+            </w:pPr>
+            <w:r>
+              <w:rPr>
+                <w:rFonts w:ascii="Calibri" w:hAnsi="Calibri" w:cs="Calibri"/>
+                <w:color w:val="000000"/>
+                <w:sz w:val="22"/>
+                <w:szCs w:val="22"/>
+              </w:rPr>
+              <w:t>82.28%</w:t>
+            </w:r>
+          </w:p>
+        </w:tc>
+        <w:tc>
+          <w:tcPr>
+            <w:tcW w:w="2614" w:type="dxa"/>
+            <w:vAlign w:val="bottom"/>
+          </w:tcPr>
+          <w:p>
+            <w:pPr>
+              <w:jc w:val="center"/>
+              <w:rPr>
+                <w:sz w:val="20"/>
+                <w:szCs w:val="20"/>
+                <w:lang w:val="en-US"/>
+              </w:rPr>
+            </w:pPr>
+            <w:r>
+              <w:rPr>
+                <w:rFonts w:ascii="Calibri" w:hAnsi="Calibri" w:cs="Calibri"/>
+                <w:color w:val="000000"/>
+                <w:sz w:val="22"/>
+                <w:szCs w:val="22"/>
+              </w:rPr>
+              <w:t>74.51%</w:t>
+            </w:r>
+          </w:p>
+        </w:tc>
+        <w:tc>
+          <w:tcPr>
+            <w:tcW w:w="2614" w:type="dxa"/>
+            <w:vAlign w:val="bottom"/>
+          </w:tcPr>
+          <w:p>
+            <w:pPr>
+              <w:jc w:val="center"/>
+              <w:rPr>
+                <w:sz w:val="20"/>
+                <w:szCs w:val="20"/>
+                <w:lang w:val="en-US"/>
+              </w:rPr>
+            </w:pPr>
+            <w:r>
+              <w:rPr>
+                <w:rFonts w:ascii="Calibri" w:hAnsi="Calibri" w:cs="Calibri"/>
+                <w:color w:val="000000"/>
+                <w:sz w:val="22"/>
+                <w:szCs w:val="22"/>
+              </w:rPr>
+              <w:t>78.20%</w:t>
+            </w:r>
+          </w:p>
+        </w:tc>
+      </w:tr>
+      <w:tr>
+        <w:tc>
+          <w:tcPr>
+            <w:tcW w:w="2614" w:type="dxa"/>
+            <w:vAlign w:val="center"/>
+          </w:tcPr>
+          <w:p>
+            <w:pPr>
+              <w:jc w:val="center"/>
+              <w:rPr>
+                <w:sz w:val="20"/>
+                <w:szCs w:val="20"/>
+                <w:lang w:val="en-US"/>
+              </w:rPr>
+            </w:pPr>
+            <w:r>
+              <w:rPr>
+                <w:lang w:val="en-US"/>
+              </w:rPr>
+              <w:t>ORG</w:t>
+            </w:r>
+          </w:p>
+        </w:tc>
+        <w:tc>
+          <w:tcPr>
+            <w:tcW w:w="2614" w:type="dxa"/>
+            <w:vAlign w:val="bottom"/>
+          </w:tcPr>
+          <w:p>
+            <w:pPr>
+              <w:jc w:val="center"/>
+              <w:rPr>
+                <w:sz w:val="20"/>
+                <w:szCs w:val="20"/>
+                <w:lang w:val="en-US"/>
+              </w:rPr>
+            </w:pPr>
+            <w:r>
+              <w:rPr>
+                <w:rFonts w:ascii="Calibri" w:hAnsi="Calibri" w:cs="Calibri"/>
+                <w:color w:val="000000"/>
+                <w:sz w:val="22"/>
+                <w:szCs w:val="22"/>
+              </w:rPr>
+              <w:t>86.22%</w:t>
+            </w:r>
+          </w:p>
+        </w:tc>
+        <w:tc>
+          <w:tcPr>
+            <w:tcW w:w="2614" w:type="dxa"/>
+            <w:vAlign w:val="bottom"/>
+          </w:tcPr>
+          <w:p>
+            <w:pPr>
+              <w:jc w:val="center"/>
+              <w:rPr>
+                <w:sz w:val="20"/>
+                <w:szCs w:val="20"/>
+                <w:lang w:val="en-US"/>
+              </w:rPr>
+            </w:pPr>
+            <w:r>
+              <w:rPr>
+                <w:rFonts w:ascii="Calibri" w:hAnsi="Calibri" w:cs="Calibri"/>
+                <w:color w:val="000000"/>
+                <w:sz w:val="22"/>
+                <w:szCs w:val="22"/>
+              </w:rPr>
+              <w:t>85.85%</w:t>
+            </w:r>
+          </w:p>
+        </w:tc>
+        <w:tc>
+          <w:tcPr>
+            <w:tcW w:w="2614" w:type="dxa"/>
+            <w:vAlign w:val="bottom"/>
+          </w:tcPr>
+          <w:p>
+            <w:pPr>
+              <w:jc w:val="center"/>
+              <w:rPr>
+                <w:sz w:val="20"/>
+                <w:szCs w:val="20"/>
+                <w:lang w:val="en-US"/>
+              </w:rPr>
+            </w:pPr>
+            <w:r>
+              <w:rPr>
+                <w:rFonts w:ascii="Calibri" w:hAnsi="Calibri" w:cs="Calibri"/>
+                <w:color w:val="000000"/>
+                <w:sz w:val="22"/>
+                <w:szCs w:val="22"/>
+              </w:rPr>
+              <w:t>86.03%</w:t>
+            </w:r>
+          </w:p>
+        </w:tc>
+      </w:tr>
+    </w:tbl>
+    <w:p>
+      <w:pPr>
+        <w:rPr>
+          <w:sz w:val="20"/>
+          <w:szCs w:val="20"/>
+          <w:lang w:val="en-US"/>
+        </w:rPr>
+      </w:pPr>
+      <w:r>
+        <w:rPr>
+          <w:sz w:val="20"/>
+          <w:szCs w:val="20"/>
+          <w:lang w:val="en-US"/>
+        </w:rPr>
+        <w:t>*excluding ‘</w:t>
+      </w:r>
+      <w:proofErr w:type="gramStart"/>
+      <w:r>
+        <w:rPr>
+          <w:sz w:val="20"/>
+          <w:szCs w:val="20"/>
+          <w:lang w:val="en-US"/>
+        </w:rPr>
+        <w:t>O</w:t>
+      </w:r>
+      <w:proofErr w:type="gramEnd"/>
+      <w:r>
+        <w:rPr>
+          <w:sz w:val="20"/>
+          <w:szCs w:val="20"/>
+          <w:lang w:val="en-US"/>
+        </w:rPr>
+        <w:t>’</w:t>
+      </w:r>
     </w:p>
     <w:p>
       <w:pPr>
@@ -9686,6 +10686,72 @@
           <w:lang w:val="en-US"/>
         </w:rPr>
       </w:pPr>
+      <w:r>
+        <w:rPr>
+          <w:lang w:val="en-US"/>
+        </w:rPr>
+        <w:t>Although these approaches are helpful, they do have some limitations</w:t>
+      </w:r>
+      <w:r>
+        <w:rPr>
+          <w:lang w:val="en-US"/>
+        </w:rPr>
+        <w:t xml:space="preserve">. </w:t>
+      </w:r>
+      <w:r>
+        <w:rPr>
+          <w:lang w:val="en-US"/>
+        </w:rPr>
+        <w:t>For instance</w:t>
+      </w:r>
+      <w:r>
+        <w:rPr>
+          <w:lang w:val="en-US"/>
+        </w:rPr>
+        <w:t xml:space="preserve">, we predict tags on a per-word and </w:t>
+      </w:r>
+      <w:r>
+        <w:rPr>
+          <w:lang w:val="en-US"/>
+        </w:rPr>
+        <w:t xml:space="preserve">not </w:t>
+      </w:r>
+      <w:r>
+        <w:rPr>
+          <w:lang w:val="en-US"/>
+        </w:rPr>
+        <w:t xml:space="preserve">per-entity basis, and we don't attempt to predict the "B" in the "bio" method. Therefore, when we modify entities as described above, we need to be aware that we could </w:t>
+      </w:r>
+      <w:r>
+        <w:rPr>
+          <w:lang w:val="en-US"/>
+        </w:rPr>
+        <w:t>unintentionally</w:t>
+      </w:r>
+      <w:r>
+        <w:rPr>
+          <w:lang w:val="en-US"/>
+        </w:rPr>
+        <w:t xml:space="preserve"> combine two entities together.</w:t>
+      </w:r>
+      <w:r>
+        <w:rPr>
+          <w:lang w:val="en-US"/>
+        </w:rPr>
+        <w:t xml:space="preserve"> In addition, </w:t>
+      </w:r>
+      <w:r>
+        <w:rPr>
+          <w:lang w:val="en-US"/>
+        </w:rPr>
+        <w:t>due to the utilization of the contextualized model, the running time increases significantly from a few seconds to several minutes.</w:t>
+      </w:r>
+      <w:r>
+        <w:rPr>
+          <w:lang w:val="en-US"/>
+        </w:rPr>
+        <w:tab/>
+      </w:r>
     </w:p>
     <w:sectPr>
       <w:pgSz w:w="11906" w:h="16838"/>
@@ -10999,7 +12065,7 @@
   <w:style w:type="paragraph" w:default="1" w:styleId="Normal">
     <w:name w:val="Normal"/>
     <w:qFormat/>
-    <w:rsid w:val="00B029A9"/>
+    <w:rsid w:val="0097004B"/>
   </w:style>
   <w:style w:type="paragraph" w:styleId="Heading1">
     <w:name w:val="heading 1"/>

</xml_diff>